<commit_message>
aggiunta schemi e cockburn del primo schema
</commit_message>
<xml_diff>
--- a/Rad-RecordRoad.docx
+++ b/Rad-RecordRoad.docx
@@ -144,7 +144,26 @@
           <w:lang w:val="en-GB"/>
         </w:rPr>
         <w:br/>
-        <w:t xml:space="preserve">Versione </w:t>
+      </w:r>
+      <w:proofErr w:type="spellStart"/>
+      <w:r>
+        <w:rPr>
+          <w:rFonts w:ascii="Arial" w:hAnsi="Arial"/>
+          <w:b/>
+          <w:sz w:val="36"/>
+          <w:lang w:val="en-GB"/>
+        </w:rPr>
+        <w:t>Versione</w:t>
+      </w:r>
+      <w:proofErr w:type="spellEnd"/>
+      <w:r>
+        <w:rPr>
+          <w:rFonts w:ascii="Arial" w:hAnsi="Arial"/>
+          <w:b/>
+          <w:sz w:val="36"/>
+          <w:lang w:val="en-GB"/>
+        </w:rPr>
+        <w:t xml:space="preserve"> </w:t>
       </w:r>
       <w:r>
         <w:rPr>
@@ -554,11 +573,19 @@
               </w:rPr>
               <w:t xml:space="preserve">Raffaele Giuseppe </w:t>
             </w:r>
+            <w:proofErr w:type="spellStart"/>
             <w:r>
               <w:rPr>
                 <w:sz w:val="20"/>
               </w:rPr>
-              <w:t>Wlodarkiewicz Setola</w:t>
+              <w:t>Wlodarkiewicz</w:t>
+            </w:r>
+            <w:proofErr w:type="spellEnd"/>
+            <w:r>
+              <w:rPr>
+                <w:sz w:val="20"/>
+              </w:rPr>
+              <w:t xml:space="preserve"> Setola</w:t>
             </w:r>
           </w:p>
         </w:tc>
@@ -820,7 +847,21 @@
               <w:rPr>
                 <w:sz w:val="20"/>
               </w:rPr>
-              <w:t>Raffaele Giuseppe Wlodarkiewicz Setola</w:t>
+              <w:t xml:space="preserve">Raffaele Giuseppe </w:t>
+            </w:r>
+            <w:proofErr w:type="spellStart"/>
+            <w:r>
+              <w:rPr>
+                <w:sz w:val="20"/>
+              </w:rPr>
+              <w:t>Wlodarkiewicz</w:t>
+            </w:r>
+            <w:proofErr w:type="spellEnd"/>
+            <w:r>
+              <w:rPr>
+                <w:sz w:val="20"/>
+              </w:rPr>
+              <w:t xml:space="preserve"> Setola</w:t>
             </w:r>
           </w:p>
         </w:tc>
@@ -970,7 +1011,21 @@
               <w:rPr>
                 <w:sz w:val="20"/>
               </w:rPr>
-              <w:t>Raffaele Giuseppe Wlodarkiewicz Setola</w:t>
+              <w:t xml:space="preserve">Raffaele Giuseppe </w:t>
+            </w:r>
+            <w:proofErr w:type="spellStart"/>
+            <w:r>
+              <w:rPr>
+                <w:sz w:val="20"/>
+              </w:rPr>
+              <w:t>Wlodarkiewicz</w:t>
+            </w:r>
+            <w:proofErr w:type="spellEnd"/>
+            <w:r>
+              <w:rPr>
+                <w:sz w:val="20"/>
+              </w:rPr>
+              <w:t xml:space="preserve"> Setola</w:t>
             </w:r>
           </w:p>
         </w:tc>
@@ -1017,13 +1072,23 @@
           <w:sz w:val="32"/>
         </w:rPr>
       </w:pPr>
+      <w:proofErr w:type="spellStart"/>
       <w:r>
         <w:rPr>
           <w:rFonts w:ascii="Arial" w:hAnsi="Arial"/>
           <w:b/>
           <w:sz w:val="32"/>
         </w:rPr>
-        <w:t>Revision History</w:t>
+        <w:t>Revision</w:t>
+      </w:r>
+      <w:proofErr w:type="spellEnd"/>
+      <w:r>
+        <w:rPr>
+          <w:rFonts w:ascii="Arial" w:hAnsi="Arial"/>
+          <w:b/>
+          <w:sz w:val="32"/>
+        </w:rPr>
+        <w:t xml:space="preserve"> History</w:t>
       </w:r>
     </w:p>
     <w:tbl>
@@ -4598,7 +4663,15 @@
         <w:t xml:space="preserve"> messaggi di errore testuali che informeranno l’utente d</w:t>
       </w:r>
       <w:r>
-        <w:t>ei possibili errori durante la compilazione dei form di registrazione o accesso</w:t>
+        <w:t xml:space="preserve">ei possibili errori durante la compilazione dei </w:t>
+      </w:r>
+      <w:proofErr w:type="spellStart"/>
+      <w:r>
+        <w:t>form</w:t>
+      </w:r>
+      <w:proofErr w:type="spellEnd"/>
+      <w:r>
+        <w:t xml:space="preserve"> di registrazione o accesso</w:t>
       </w:r>
       <w:r>
         <w:t>.</w:t>
@@ -4788,7 +4861,15 @@
         <w:t xml:space="preserve"> </w:t>
       </w:r>
       <w:r>
-        <w:t xml:space="preserve">nella compilazione del form </w:t>
+        <w:t xml:space="preserve">nella compilazione del </w:t>
+      </w:r>
+      <w:proofErr w:type="spellStart"/>
+      <w:r>
+        <w:t>form</w:t>
+      </w:r>
+      <w:proofErr w:type="spellEnd"/>
+      <w:r>
+        <w:t xml:space="preserve"> </w:t>
       </w:r>
       <w:r>
         <w:t>e la seguente impossibilità</w:t>
@@ -4844,12 +4925,14 @@
         </w:rPr>
         <w:t xml:space="preserve">Requisiti di </w:t>
       </w:r>
+      <w:proofErr w:type="spellStart"/>
       <w:r>
         <w:rPr>
           <w:u w:val="single"/>
         </w:rPr>
         <w:t>supportabilità</w:t>
       </w:r>
+      <w:proofErr w:type="spellEnd"/>
     </w:p>
     <w:p>
       <w:pPr>
@@ -4885,6 +4968,7 @@
       <w:r>
         <w:t xml:space="preserve">Il sistema sarà provvisto </w:t>
       </w:r>
+      <w:proofErr w:type="gramStart"/>
       <w:r>
         <w:t>di?</w:t>
       </w:r>
@@ -4894,6 +4978,7 @@
       <w:r>
         <w:t>.</w:t>
       </w:r>
+      <w:proofErr w:type="gramEnd"/>
     </w:p>
     <w:p>
       <w:pPr>
@@ -5245,9 +5330,11 @@
       <w:r>
         <w:t xml:space="preserve"> sta cercando un regalo per il compleanno dell’amico, grande appassionato di musica e vinili. Decide quindi di visitare il sito web </w:t>
       </w:r>
+      <w:proofErr w:type="spellStart"/>
       <w:r>
         <w:t>RecordRoad</w:t>
       </w:r>
+      <w:proofErr w:type="spellEnd"/>
       <w:r>
         <w:t xml:space="preserve"> alla ricerca di qualche vinile che possa piacere.</w:t>
       </w:r>
@@ -5257,7 +5344,15 @@
         <w:ind w:left="360"/>
       </w:pPr>
       <w:r>
-        <w:t>Arrivato sul sito, Luigi Verdi apre la home page dove gli viene mostrato una lista di alcuni articoli presenti nel sistema scelti randomicamente.</w:t>
+        <w:t>Arrivato sul sito, Luigi Verdi apre la home page dove gli viene mostrato una lista di alcuni articoli presenti nel sistema scelti </w:t>
+      </w:r>
+      <w:proofErr w:type="spellStart"/>
+      <w:r>
+        <w:t>randomicamente</w:t>
+      </w:r>
+      <w:proofErr w:type="spellEnd"/>
+      <w:r>
+        <w:t>.</w:t>
       </w:r>
       <w:r>
         <w:t> </w:t>
@@ -5322,7 +5417,15 @@
       </w:pPr>
       <w:ins w:id="56" w:author="ANGELO SPATARO" w:date="2023-11-21T08:54:00Z">
         <w:r>
-          <w:t>Arrivato sul sito, Luigi Verdi apre la home page dove gli viene mostrato una lista di alcuni articoli presenti nel sistema scelti randomicamente.</w:t>
+          <w:t>Arrivato sul sito, Luigi Verdi apre la home page dove gli viene mostrato una lista di alcuni articoli presenti nel sistema scelti </w:t>
+        </w:r>
+        <w:proofErr w:type="spellStart"/>
+        <w:r>
+          <w:t>randomicamente</w:t>
+        </w:r>
+        <w:proofErr w:type="spellEnd"/>
+        <w:r>
+          <w:t>.</w:t>
         </w:r>
       </w:ins>
     </w:p>
@@ -5524,10 +5627,23 @@
         </w:drawing>
       </w:r>
       <w:r>
-        <w:t>Letta la descrizione e assicuratosi che il vinile sia disponibile, decide di registrarsi. Quindi apre la pagina di SignUp.</w:t>
-      </w:r>
-      <w:r>
-        <w:t xml:space="preserve">(sostituire </w:t>
+        <w:t>Letta la descrizione e assicuratosi che il vinile sia disponibile, decide di registrarsi. Quindi apre la pagina di </w:t>
+      </w:r>
+      <w:proofErr w:type="spellStart"/>
+      <w:proofErr w:type="gramStart"/>
+      <w:r>
+        <w:t>SignUp</w:t>
+      </w:r>
+      <w:proofErr w:type="spellEnd"/>
+      <w:r>
+        <w:t>.</w:t>
+      </w:r>
+      <w:r>
+        <w:t>(</w:t>
+      </w:r>
+      <w:proofErr w:type="gramEnd"/>
+      <w:r>
+        <w:t xml:space="preserve">sostituire </w:t>
       </w:r>
       <w:r>
         <w:t>le foto con foto dettaglio</w:t>
@@ -6185,7 +6301,15 @@
         <w:t>,</w:t>
       </w:r>
       <w:r>
-        <w:t xml:space="preserve"> e da lì è in grado di accedere al form per la modifica</w:t>
+        <w:t xml:space="preserve"> e da lì è in grado di accedere al </w:t>
+      </w:r>
+      <w:proofErr w:type="spellStart"/>
+      <w:r>
+        <w:t>form</w:t>
+      </w:r>
+      <w:proofErr w:type="spellEnd"/>
+      <w:r>
+        <w:t xml:space="preserve"> per la modifica</w:t>
       </w:r>
       <w:r>
         <w:t xml:space="preserve"> dei prodotti già presenti nel sito</w:t>
@@ -6541,7 +6665,7 @@
         <w:rPr>
           <w:u w:val="single"/>
         </w:rPr>
-        <w:t>case Utente generico / non autenticato</w:t>
+        <w:t>case Utente generico</w:t>
       </w:r>
     </w:p>
     <w:p>
@@ -6550,9 +6674,9 @@
           <w:noProof/>
         </w:rPr>
         <w:drawing>
-          <wp:inline distT="0" distB="0" distL="0" distR="0" wp14:anchorId="273526FF" wp14:editId="4D548F3B">
-            <wp:extent cx="6684626" cy="5648325"/>
-            <wp:effectExtent l="0" t="0" r="2540" b="0"/>
+          <wp:inline distT="0" distB="0" distL="0" distR="0" wp14:anchorId="273526FF" wp14:editId="5D905C85">
+            <wp:extent cx="6687179" cy="5406500"/>
+            <wp:effectExtent l="0" t="0" r="0" b="3810"/>
             <wp:docPr id="577340769" name="Immagine 2"/>
             <wp:cNvGraphicFramePr>
               <a:graphicFrameLocks xmlns:a="http://schemas.openxmlformats.org/drawingml/2006/main" noChangeAspect="1"/>
@@ -6561,7 +6685,7 @@
               <a:graphicData uri="http://schemas.openxmlformats.org/drawingml/2006/picture">
                 <pic:pic xmlns:pic="http://schemas.openxmlformats.org/drawingml/2006/picture">
                   <pic:nvPicPr>
-                    <pic:cNvPr id="577340769" name="Immagine 577340769"/>
+                    <pic:cNvPr id="577340769" name="Immagine 2"/>
                     <pic:cNvPicPr/>
                   </pic:nvPicPr>
                   <pic:blipFill>
@@ -6573,7 +6697,7 @@
                   <pic:spPr>
                     <a:xfrm>
                       <a:off x="0" y="0"/>
-                      <a:ext cx="6687179" cy="5650482"/>
+                      <a:ext cx="6687179" cy="5406500"/>
                     </a:xfrm>
                     <a:prstGeom prst="rect">
                       <a:avLst/>
@@ -6587,6 +6711,13 @@
       </w:r>
     </w:p>
     <w:p/>
+    <w:p>
+      <w:pPr>
+        <w:rPr>
+          <w:rFonts w:ascii="Calibri" w:hAnsi="Calibri" w:cs="Calibri"/>
+        </w:rPr>
+      </w:pPr>
+    </w:p>
     <w:p>
       <w:pPr>
         <w:rPr>
@@ -6808,8 +6939,16 @@
               <w:rPr>
                 <w:rFonts w:ascii="Calibri" w:hAnsi="Calibri" w:cs="Calibri"/>
               </w:rPr>
-              <w:t>Entry Condition</w:t>
-            </w:r>
+              <w:t xml:space="preserve">Entry </w:t>
+            </w:r>
+            <w:proofErr w:type="spellStart"/>
+            <w:r>
+              <w:rPr>
+                <w:rFonts w:ascii="Calibri" w:hAnsi="Calibri" w:cs="Calibri"/>
+              </w:rPr>
+              <w:t>Condition</w:t>
+            </w:r>
+            <w:proofErr w:type="spellEnd"/>
           </w:p>
         </w:tc>
         <w:tc>
@@ -7216,8 +7355,16 @@
               <w:rPr>
                 <w:rFonts w:ascii="Calibri" w:hAnsi="Calibri" w:cs="Calibri"/>
               </w:rPr>
-              <w:t>Exit Condition</w:t>
-            </w:r>
+              <w:t xml:space="preserve">Exit </w:t>
+            </w:r>
+            <w:proofErr w:type="spellStart"/>
+            <w:r>
+              <w:rPr>
+                <w:rFonts w:ascii="Calibri" w:hAnsi="Calibri" w:cs="Calibri"/>
+              </w:rPr>
+              <w:t>Condition</w:t>
+            </w:r>
+            <w:proofErr w:type="spellEnd"/>
           </w:p>
         </w:tc>
         <w:tc>
@@ -7447,8 +7594,16 @@
               <w:rPr>
                 <w:rFonts w:ascii="Calibri" w:hAnsi="Calibri" w:cs="Calibri"/>
               </w:rPr>
-              <w:t>Entry Condition</w:t>
-            </w:r>
+              <w:t xml:space="preserve">Entry </w:t>
+            </w:r>
+            <w:proofErr w:type="spellStart"/>
+            <w:r>
+              <w:rPr>
+                <w:rFonts w:ascii="Calibri" w:hAnsi="Calibri" w:cs="Calibri"/>
+              </w:rPr>
+              <w:t>Condition</w:t>
+            </w:r>
+            <w:proofErr w:type="spellEnd"/>
           </w:p>
         </w:tc>
         <w:tc>
@@ -7795,8 +7950,16 @@
               <w:rPr>
                 <w:rFonts w:ascii="Calibri" w:hAnsi="Calibri" w:cs="Calibri"/>
               </w:rPr>
-              <w:t>Exit Condition</w:t>
-            </w:r>
+              <w:t xml:space="preserve">Exit </w:t>
+            </w:r>
+            <w:proofErr w:type="spellStart"/>
+            <w:r>
+              <w:rPr>
+                <w:rFonts w:ascii="Calibri" w:hAnsi="Calibri" w:cs="Calibri"/>
+              </w:rPr>
+              <w:t>Condition</w:t>
+            </w:r>
+            <w:proofErr w:type="spellEnd"/>
           </w:p>
         </w:tc>
         <w:tc>
@@ -8098,8 +8261,16 @@
               <w:rPr>
                 <w:rFonts w:ascii="Calibri" w:hAnsi="Calibri" w:cs="Calibri"/>
               </w:rPr>
-              <w:t>Entry Condition</w:t>
-            </w:r>
+              <w:t xml:space="preserve">Entry </w:t>
+            </w:r>
+            <w:proofErr w:type="spellStart"/>
+            <w:r>
+              <w:rPr>
+                <w:rFonts w:ascii="Calibri" w:hAnsi="Calibri" w:cs="Calibri"/>
+              </w:rPr>
+              <w:t>Condition</w:t>
+            </w:r>
+            <w:proofErr w:type="spellEnd"/>
           </w:p>
         </w:tc>
         <w:tc>
@@ -8500,8 +8671,16 @@
               <w:rPr>
                 <w:rFonts w:ascii="Calibri" w:hAnsi="Calibri" w:cs="Calibri"/>
               </w:rPr>
-              <w:t>Exit Condition</w:t>
-            </w:r>
+              <w:t xml:space="preserve">Exit </w:t>
+            </w:r>
+            <w:proofErr w:type="spellStart"/>
+            <w:r>
+              <w:rPr>
+                <w:rFonts w:ascii="Calibri" w:hAnsi="Calibri" w:cs="Calibri"/>
+              </w:rPr>
+              <w:t>Condition</w:t>
+            </w:r>
+            <w:proofErr w:type="spellEnd"/>
           </w:p>
         </w:tc>
         <w:tc>
@@ -8712,8 +8891,16 @@
               <w:rPr>
                 <w:rFonts w:ascii="Calibri" w:hAnsi="Calibri" w:cs="Calibri"/>
               </w:rPr>
-              <w:t>Entry Condition</w:t>
-            </w:r>
+              <w:t xml:space="preserve">Entry </w:t>
+            </w:r>
+            <w:proofErr w:type="spellStart"/>
+            <w:r>
+              <w:rPr>
+                <w:rFonts w:ascii="Calibri" w:hAnsi="Calibri" w:cs="Calibri"/>
+              </w:rPr>
+              <w:t>Condition</w:t>
+            </w:r>
+            <w:proofErr w:type="spellEnd"/>
           </w:p>
         </w:tc>
         <w:tc>
@@ -9084,8 +9271,16 @@
               <w:rPr>
                 <w:rFonts w:ascii="Calibri" w:hAnsi="Calibri" w:cs="Calibri"/>
               </w:rPr>
-              <w:t>Exit Condition</w:t>
-            </w:r>
+              <w:t xml:space="preserve">Exit </w:t>
+            </w:r>
+            <w:proofErr w:type="spellStart"/>
+            <w:r>
+              <w:rPr>
+                <w:rFonts w:ascii="Calibri" w:hAnsi="Calibri" w:cs="Calibri"/>
+              </w:rPr>
+              <w:t>Condition</w:t>
+            </w:r>
+            <w:proofErr w:type="spellEnd"/>
           </w:p>
         </w:tc>
         <w:tc>
@@ -9144,6 +9339,350 @@
           <w:rFonts w:ascii="Calibri" w:hAnsi="Calibri" w:cs="Calibri"/>
         </w:rPr>
       </w:pPr>
+    </w:p>
+    <w:p>
+      <w:pPr>
+        <w:rPr>
+          <w:rFonts w:ascii="Calibri" w:hAnsi="Calibri" w:cs="Calibri"/>
+        </w:rPr>
+      </w:pPr>
+    </w:p>
+    <w:p>
+      <w:pPr>
+        <w:ind w:left="360"/>
+      </w:pPr>
+      <w:r>
+        <w:lastRenderedPageBreak/>
+        <w:t>3.2.</w:t>
+      </w:r>
+      <w:r>
+        <w:t>2</w:t>
+      </w:r>
+      <w:r>
+        <w:t xml:space="preserve"> </w:t>
+      </w:r>
+    </w:p>
+    <w:p>
+      <w:pPr>
+        <w:ind w:left="360"/>
+        <w:rPr>
+          <w:u w:val="single"/>
+        </w:rPr>
+      </w:pPr>
+      <w:r>
+        <w:rPr>
+          <w:u w:val="single"/>
+        </w:rPr>
+        <w:t>Use</w:t>
+      </w:r>
+      <w:r>
+        <w:rPr>
+          <w:u w:val="single"/>
+        </w:rPr>
+        <w:t xml:space="preserve"> </w:t>
+      </w:r>
+      <w:r>
+        <w:rPr>
+          <w:u w:val="single"/>
+        </w:rPr>
+        <w:t xml:space="preserve">case Utente </w:t>
+      </w:r>
+      <w:r>
+        <w:rPr>
+          <w:u w:val="single"/>
+        </w:rPr>
+        <w:t>non autenticato</w:t>
+      </w:r>
+    </w:p>
+    <w:p>
+      <w:pPr>
+        <w:rPr>
+          <w:rFonts w:ascii="Calibri" w:hAnsi="Calibri" w:cs="Calibri"/>
+        </w:rPr>
+      </w:pPr>
+      <w:r>
+        <w:rPr>
+          <w:rFonts w:ascii="Calibri" w:hAnsi="Calibri" w:cs="Calibri"/>
+          <w:noProof/>
+        </w:rPr>
+        <w:drawing>
+          <wp:inline distT="0" distB="0" distL="0" distR="0" wp14:anchorId="01FEDE6C" wp14:editId="513ACF78">
+            <wp:extent cx="6119495" cy="3657600"/>
+            <wp:effectExtent l="0" t="0" r="0" b="0"/>
+            <wp:docPr id="1571846477" name="Immagine 1" descr="Immagine che contiene testo, diagramma, schizzo, disegno&#10;&#10;Descrizione generata automaticamente"/>
+            <wp:cNvGraphicFramePr>
+              <a:graphicFrameLocks xmlns:a="http://schemas.openxmlformats.org/drawingml/2006/main" noChangeAspect="1"/>
+            </wp:cNvGraphicFramePr>
+            <a:graphic xmlns:a="http://schemas.openxmlformats.org/drawingml/2006/main">
+              <a:graphicData uri="http://schemas.openxmlformats.org/drawingml/2006/picture">
+                <pic:pic xmlns:pic="http://schemas.openxmlformats.org/drawingml/2006/picture">
+                  <pic:nvPicPr>
+                    <pic:cNvPr id="1571846477" name="Immagine 1" descr="Immagine che contiene testo, diagramma, schizzo, disegno&#10;&#10;Descrizione generata automaticamente"/>
+                    <pic:cNvPicPr/>
+                  </pic:nvPicPr>
+                  <pic:blipFill>
+                    <a:blip r:embed="rId33"/>
+                    <a:stretch>
+                      <a:fillRect/>
+                    </a:stretch>
+                  </pic:blipFill>
+                  <pic:spPr>
+                    <a:xfrm>
+                      <a:off x="0" y="0"/>
+                      <a:ext cx="6119495" cy="3657600"/>
+                    </a:xfrm>
+                    <a:prstGeom prst="rect">
+                      <a:avLst/>
+                    </a:prstGeom>
+                  </pic:spPr>
+                </pic:pic>
+              </a:graphicData>
+            </a:graphic>
+          </wp:inline>
+        </w:drawing>
+      </w:r>
+    </w:p>
+    <w:p>
+      <w:pPr>
+        <w:rPr>
+          <w:rFonts w:ascii="Calibri" w:hAnsi="Calibri" w:cs="Calibri"/>
+        </w:rPr>
+      </w:pPr>
+    </w:p>
+    <w:p>
+      <w:pPr>
+        <w:rPr>
+          <w:rFonts w:ascii="Calibri" w:hAnsi="Calibri" w:cs="Calibri"/>
+        </w:rPr>
+      </w:pPr>
+    </w:p>
+    <w:p>
+      <w:pPr>
+        <w:rPr>
+          <w:rFonts w:ascii="Calibri" w:hAnsi="Calibri" w:cs="Calibri"/>
+        </w:rPr>
+      </w:pPr>
+    </w:p>
+    <w:p>
+      <w:pPr>
+        <w:rPr>
+          <w:rFonts w:ascii="Calibri" w:hAnsi="Calibri" w:cs="Calibri"/>
+        </w:rPr>
+      </w:pPr>
+    </w:p>
+    <w:p>
+      <w:pPr>
+        <w:rPr>
+          <w:rFonts w:ascii="Calibri" w:hAnsi="Calibri" w:cs="Calibri"/>
+        </w:rPr>
+      </w:pPr>
+    </w:p>
+    <w:p>
+      <w:pPr>
+        <w:rPr>
+          <w:rFonts w:ascii="Calibri" w:hAnsi="Calibri" w:cs="Calibri"/>
+        </w:rPr>
+      </w:pPr>
+    </w:p>
+    <w:p>
+      <w:pPr>
+        <w:rPr>
+          <w:rFonts w:ascii="Calibri" w:hAnsi="Calibri" w:cs="Calibri"/>
+        </w:rPr>
+      </w:pPr>
+    </w:p>
+    <w:p>
+      <w:pPr>
+        <w:rPr>
+          <w:rFonts w:ascii="Calibri" w:hAnsi="Calibri" w:cs="Calibri"/>
+        </w:rPr>
+      </w:pPr>
+    </w:p>
+    <w:p>
+      <w:pPr>
+        <w:rPr>
+          <w:rFonts w:ascii="Calibri" w:hAnsi="Calibri" w:cs="Calibri"/>
+        </w:rPr>
+      </w:pPr>
+    </w:p>
+    <w:p>
+      <w:pPr>
+        <w:rPr>
+          <w:rFonts w:ascii="Calibri" w:hAnsi="Calibri" w:cs="Calibri"/>
+        </w:rPr>
+      </w:pPr>
+    </w:p>
+    <w:p>
+      <w:pPr>
+        <w:rPr>
+          <w:rFonts w:ascii="Calibri" w:hAnsi="Calibri" w:cs="Calibri"/>
+        </w:rPr>
+      </w:pPr>
+    </w:p>
+    <w:p>
+      <w:pPr>
+        <w:rPr>
+          <w:rFonts w:ascii="Calibri" w:hAnsi="Calibri" w:cs="Calibri"/>
+        </w:rPr>
+      </w:pPr>
+    </w:p>
+    <w:p>
+      <w:pPr>
+        <w:rPr>
+          <w:rFonts w:ascii="Calibri" w:hAnsi="Calibri" w:cs="Calibri"/>
+        </w:rPr>
+      </w:pPr>
+    </w:p>
+    <w:p>
+      <w:pPr>
+        <w:rPr>
+          <w:rFonts w:ascii="Calibri" w:hAnsi="Calibri" w:cs="Calibri"/>
+        </w:rPr>
+      </w:pPr>
+    </w:p>
+    <w:p>
+      <w:pPr>
+        <w:rPr>
+          <w:rFonts w:ascii="Calibri" w:hAnsi="Calibri" w:cs="Calibri"/>
+        </w:rPr>
+      </w:pPr>
+    </w:p>
+    <w:p>
+      <w:pPr>
+        <w:rPr>
+          <w:rFonts w:ascii="Calibri" w:hAnsi="Calibri" w:cs="Calibri"/>
+        </w:rPr>
+      </w:pPr>
+    </w:p>
+    <w:p>
+      <w:pPr>
+        <w:rPr>
+          <w:rFonts w:ascii="Calibri" w:hAnsi="Calibri" w:cs="Calibri"/>
+        </w:rPr>
+      </w:pPr>
+    </w:p>
+    <w:p>
+      <w:pPr>
+        <w:rPr>
+          <w:rFonts w:ascii="Calibri" w:hAnsi="Calibri" w:cs="Calibri"/>
+        </w:rPr>
+      </w:pPr>
+    </w:p>
+    <w:p>
+      <w:pPr>
+        <w:rPr>
+          <w:rFonts w:ascii="Calibri" w:hAnsi="Calibri" w:cs="Calibri"/>
+        </w:rPr>
+      </w:pPr>
+    </w:p>
+    <w:p>
+      <w:pPr>
+        <w:rPr>
+          <w:rFonts w:ascii="Calibri" w:hAnsi="Calibri" w:cs="Calibri"/>
+        </w:rPr>
+      </w:pPr>
+    </w:p>
+    <w:p>
+      <w:pPr>
+        <w:rPr>
+          <w:rFonts w:ascii="Calibri" w:hAnsi="Calibri" w:cs="Calibri"/>
+        </w:rPr>
+      </w:pPr>
+    </w:p>
+    <w:p>
+      <w:pPr>
+        <w:ind w:left="360"/>
+      </w:pPr>
+      <w:r>
+        <w:lastRenderedPageBreak/>
+        <w:t>3.2.</w:t>
+      </w:r>
+      <w:r>
+        <w:t>3</w:t>
+      </w:r>
+      <w:r>
+        <w:t xml:space="preserve"> </w:t>
+      </w:r>
+    </w:p>
+    <w:p>
+      <w:pPr>
+        <w:ind w:left="360"/>
+        <w:rPr>
+          <w:u w:val="single"/>
+        </w:rPr>
+      </w:pPr>
+      <w:r>
+        <w:rPr>
+          <w:u w:val="single"/>
+        </w:rPr>
+        <w:t>Use</w:t>
+      </w:r>
+      <w:r>
+        <w:rPr>
+          <w:u w:val="single"/>
+        </w:rPr>
+        <w:t xml:space="preserve"> </w:t>
+      </w:r>
+      <w:r>
+        <w:rPr>
+          <w:u w:val="single"/>
+        </w:rPr>
+        <w:t xml:space="preserve">case </w:t>
+      </w:r>
+      <w:r>
+        <w:rPr>
+          <w:u w:val="single"/>
+        </w:rPr>
+        <w:t>cliente</w:t>
+      </w:r>
+    </w:p>
+    <w:p>
+      <w:pPr>
+        <w:rPr>
+          <w:rFonts w:ascii="Calibri" w:hAnsi="Calibri" w:cs="Calibri"/>
+        </w:rPr>
+      </w:pPr>
+      <w:r>
+        <w:rPr>
+          <w:rFonts w:ascii="Calibri" w:hAnsi="Calibri" w:cs="Calibri"/>
+          <w:noProof/>
+        </w:rPr>
+        <w:drawing>
+          <wp:inline distT="0" distB="0" distL="0" distR="0" wp14:anchorId="1C4DBF42" wp14:editId="2372795A">
+            <wp:extent cx="6119495" cy="7293610"/>
+            <wp:effectExtent l="0" t="0" r="0" b="2540"/>
+            <wp:docPr id="923896962" name="Immagine 2" descr="Immagine che contiene testo, diagramma, disegno, linea&#10;&#10;Descrizione generata automaticamente"/>
+            <wp:cNvGraphicFramePr>
+              <a:graphicFrameLocks xmlns:a="http://schemas.openxmlformats.org/drawingml/2006/main" noChangeAspect="1"/>
+            </wp:cNvGraphicFramePr>
+            <a:graphic xmlns:a="http://schemas.openxmlformats.org/drawingml/2006/main">
+              <a:graphicData uri="http://schemas.openxmlformats.org/drawingml/2006/picture">
+                <pic:pic xmlns:pic="http://schemas.openxmlformats.org/drawingml/2006/picture">
+                  <pic:nvPicPr>
+                    <pic:cNvPr id="923896962" name="Immagine 2" descr="Immagine che contiene testo, diagramma, disegno, linea&#10;&#10;Descrizione generata automaticamente"/>
+                    <pic:cNvPicPr/>
+                  </pic:nvPicPr>
+                  <pic:blipFill>
+                    <a:blip r:embed="rId34"/>
+                    <a:stretch>
+                      <a:fillRect/>
+                    </a:stretch>
+                  </pic:blipFill>
+                  <pic:spPr>
+                    <a:xfrm>
+                      <a:off x="0" y="0"/>
+                      <a:ext cx="6119495" cy="7293610"/>
+                    </a:xfrm>
+                    <a:prstGeom prst="rect">
+                      <a:avLst/>
+                    </a:prstGeom>
+                  </pic:spPr>
+                </pic:pic>
+              </a:graphicData>
+            </a:graphic>
+          </wp:inline>
+        </w:drawing>
+      </w:r>
     </w:p>
     <w:p>
       <w:pPr>
@@ -9318,8 +9857,16 @@
               <w:rPr>
                 <w:rFonts w:ascii="Calibri" w:hAnsi="Calibri" w:cs="Calibri"/>
               </w:rPr>
-              <w:t>Entry Condition</w:t>
-            </w:r>
+              <w:t xml:space="preserve">Entry </w:t>
+            </w:r>
+            <w:proofErr w:type="spellStart"/>
+            <w:r>
+              <w:rPr>
+                <w:rFonts w:ascii="Calibri" w:hAnsi="Calibri" w:cs="Calibri"/>
+              </w:rPr>
+              <w:t>Condition</w:t>
+            </w:r>
+            <w:proofErr w:type="spellEnd"/>
           </w:p>
         </w:tc>
         <w:tc>
@@ -9992,8 +10539,16 @@
               <w:rPr>
                 <w:rFonts w:ascii="Calibri" w:hAnsi="Calibri" w:cs="Calibri"/>
               </w:rPr>
-              <w:t>Exit Condition</w:t>
-            </w:r>
+              <w:t xml:space="preserve">Exit </w:t>
+            </w:r>
+            <w:proofErr w:type="spellStart"/>
+            <w:r>
+              <w:rPr>
+                <w:rFonts w:ascii="Calibri" w:hAnsi="Calibri" w:cs="Calibri"/>
+              </w:rPr>
+              <w:t>Condition</w:t>
+            </w:r>
+            <w:proofErr w:type="spellEnd"/>
           </w:p>
         </w:tc>
         <w:tc>
@@ -10071,234 +10626,9 @@
     <w:p>
       <w:pPr>
         <w:rPr>
-          <w:sz w:val="32"/>
-          <w:szCs w:val="32"/>
-        </w:rPr>
-      </w:pPr>
-    </w:p>
-    <w:p>
-      <w:pPr>
-        <w:rPr>
-          <w:sz w:val="32"/>
-          <w:szCs w:val="32"/>
-        </w:rPr>
-      </w:pPr>
-    </w:p>
-    <w:p>
-      <w:pPr>
-        <w:rPr>
-          <w:sz w:val="32"/>
-          <w:szCs w:val="32"/>
-        </w:rPr>
-      </w:pPr>
-    </w:p>
-    <w:p>
-      <w:pPr>
-        <w:rPr>
-          <w:sz w:val="32"/>
-          <w:szCs w:val="32"/>
-        </w:rPr>
-      </w:pPr>
-    </w:p>
-    <w:p>
-      <w:pPr>
-        <w:rPr>
-          <w:sz w:val="32"/>
-          <w:szCs w:val="32"/>
-        </w:rPr>
-      </w:pPr>
-    </w:p>
-    <w:p>
-      <w:pPr>
-        <w:rPr>
-          <w:sz w:val="32"/>
-          <w:szCs w:val="32"/>
-        </w:rPr>
-      </w:pPr>
-    </w:p>
-    <w:p>
-      <w:pPr>
-        <w:rPr>
           <w:rFonts w:ascii="Calibri" w:hAnsi="Calibri" w:cs="Calibri"/>
         </w:rPr>
       </w:pPr>
-      <w:r>
-        <w:rPr>
-          <w:rFonts w:ascii="Calibri" w:hAnsi="Calibri" w:cs="Calibri"/>
-        </w:rPr>
-        <w:t>Caso d’Uso</w:t>
-      </w:r>
-      <w:r>
-        <w:rPr>
-          <w:rFonts w:ascii="Calibri" w:hAnsi="Calibri" w:cs="Calibri"/>
-        </w:rPr>
-        <w:t xml:space="preserve"> 6</w:t>
-      </w:r>
-      <w:r>
-        <w:rPr>
-          <w:rFonts w:ascii="Calibri" w:hAnsi="Calibri" w:cs="Calibri"/>
-        </w:rPr>
-        <w:t xml:space="preserve">: </w:t>
-      </w:r>
-      <w:r>
-        <w:rPr>
-          <w:rFonts w:ascii="Calibri" w:hAnsi="Calibri" w:cs="Calibri"/>
-        </w:rPr>
-        <w:t>Visualizza il carrello</w:t>
-      </w:r>
-    </w:p>
-    <w:p>
-      <w:pPr>
-        <w:rPr>
-          <w:sz w:val="32"/>
-          <w:szCs w:val="32"/>
-        </w:rPr>
-      </w:pPr>
-    </w:p>
-    <w:p>
-      <w:pPr>
-        <w:rPr>
-          <w:sz w:val="32"/>
-          <w:szCs w:val="32"/>
-        </w:rPr>
-      </w:pPr>
-    </w:p>
-    <w:p>
-      <w:pPr>
-        <w:rPr>
-          <w:sz w:val="32"/>
-          <w:szCs w:val="32"/>
-        </w:rPr>
-      </w:pPr>
-    </w:p>
-    <w:p>
-      <w:pPr>
-        <w:rPr>
-          <w:sz w:val="32"/>
-          <w:szCs w:val="32"/>
-        </w:rPr>
-      </w:pPr>
-    </w:p>
-    <w:p>
-      <w:pPr>
-        <w:rPr>
-          <w:sz w:val="32"/>
-          <w:szCs w:val="32"/>
-        </w:rPr>
-      </w:pPr>
-    </w:p>
-    <w:p>
-      <w:pPr>
-        <w:rPr>
-          <w:sz w:val="32"/>
-          <w:szCs w:val="32"/>
-        </w:rPr>
-      </w:pPr>
-    </w:p>
-    <w:p>
-      <w:pPr>
-        <w:rPr>
-          <w:sz w:val="32"/>
-          <w:szCs w:val="32"/>
-        </w:rPr>
-      </w:pPr>
-    </w:p>
-    <w:p>
-      <w:pPr>
-        <w:rPr>
-          <w:sz w:val="32"/>
-          <w:szCs w:val="32"/>
-        </w:rPr>
-      </w:pPr>
-    </w:p>
-    <w:p>
-      <w:pPr>
-        <w:rPr>
-          <w:sz w:val="32"/>
-          <w:szCs w:val="32"/>
-        </w:rPr>
-      </w:pPr>
-    </w:p>
-    <w:p>
-      <w:pPr>
-        <w:rPr>
-          <w:sz w:val="32"/>
-          <w:szCs w:val="32"/>
-        </w:rPr>
-      </w:pPr>
-    </w:p>
-    <w:p>
-      <w:pPr>
-        <w:rPr>
-          <w:sz w:val="32"/>
-          <w:szCs w:val="32"/>
-        </w:rPr>
-      </w:pPr>
-    </w:p>
-    <w:p>
-      <w:pPr>
-        <w:rPr>
-          <w:sz w:val="32"/>
-          <w:szCs w:val="32"/>
-        </w:rPr>
-      </w:pPr>
-    </w:p>
-    <w:p>
-      <w:pPr>
-        <w:rPr>
-          <w:sz w:val="32"/>
-          <w:szCs w:val="32"/>
-        </w:rPr>
-      </w:pPr>
-    </w:p>
-    <w:p>
-      <w:pPr>
-        <w:rPr>
-          <w:sz w:val="32"/>
-          <w:szCs w:val="32"/>
-        </w:rPr>
-      </w:pPr>
-    </w:p>
-    <w:p>
-      <w:pPr>
-        <w:rPr>
-          <w:sz w:val="32"/>
-          <w:szCs w:val="32"/>
-        </w:rPr>
-      </w:pPr>
-    </w:p>
-    <w:p>
-      <w:pPr>
-        <w:rPr>
-          <w:sz w:val="32"/>
-          <w:szCs w:val="32"/>
-        </w:rPr>
-      </w:pPr>
-    </w:p>
-    <w:p>
-      <w:pPr>
-        <w:rPr>
-          <w:rFonts w:ascii="Calibri" w:hAnsi="Calibri" w:cs="Calibri"/>
-        </w:rPr>
-      </w:pPr>
-      <w:r>
-        <w:rPr>
-          <w:rFonts w:ascii="Calibri" w:hAnsi="Calibri" w:cs="Calibri"/>
-        </w:rPr>
-        <w:t>Caso d’Uso</w:t>
-      </w:r>
-      <w:r>
-        <w:rPr>
-          <w:rFonts w:ascii="Calibri" w:hAnsi="Calibri" w:cs="Calibri"/>
-        </w:rPr>
-        <w:t xml:space="preserve"> 7: Effettua Ordine</w:t>
-      </w:r>
-      <w:r>
-        <w:rPr>
-          <w:rFonts w:ascii="Calibri" w:hAnsi="Calibri" w:cs="Calibri"/>
-        </w:rPr>
-        <w:t xml:space="preserve"> (da rivedere)</w:t>
-      </w:r>
     </w:p>
     <w:tbl>
       <w:tblPr>
@@ -10464,8 +10794,16 @@
               <w:rPr>
                 <w:rFonts w:ascii="Calibri" w:hAnsi="Calibri" w:cs="Calibri"/>
               </w:rPr>
-              <w:t>Entry Condition</w:t>
-            </w:r>
+              <w:t xml:space="preserve">Entry </w:t>
+            </w:r>
+            <w:proofErr w:type="spellStart"/>
+            <w:r>
+              <w:rPr>
+                <w:rFonts w:ascii="Calibri" w:hAnsi="Calibri" w:cs="Calibri"/>
+              </w:rPr>
+              <w:t>Condition</w:t>
+            </w:r>
+            <w:proofErr w:type="spellEnd"/>
           </w:p>
         </w:tc>
         <w:tc>
@@ -10789,14 +11127,21 @@
               <w:rPr>
                 <w:rFonts w:ascii="Calibri" w:hAnsi="Calibri" w:cs="Calibri"/>
               </w:rPr>
-              <w:t xml:space="preserve">d un form con su scritto </w:t>
-            </w:r>
-            <w:r>
-              <w:rPr>
-                <w:rFonts w:ascii="Calibri" w:hAnsi="Calibri" w:cs="Calibri"/>
-              </w:rPr>
-              <w:lastRenderedPageBreak/>
-              <w:t>provvisoriamente</w:t>
+              <w:t xml:space="preserve">d un </w:t>
+            </w:r>
+            <w:proofErr w:type="spellStart"/>
+            <w:r>
+              <w:rPr>
+                <w:rFonts w:ascii="Calibri" w:hAnsi="Calibri" w:cs="Calibri"/>
+              </w:rPr>
+              <w:t>form</w:t>
+            </w:r>
+            <w:proofErr w:type="spellEnd"/>
+            <w:r>
+              <w:rPr>
+                <w:rFonts w:ascii="Calibri" w:hAnsi="Calibri" w:cs="Calibri"/>
+              </w:rPr>
+              <w:t xml:space="preserve"> con su scritto provvisoriamente</w:t>
             </w:r>
             <w:r>
               <w:rPr>
@@ -11174,7 +11519,21 @@
               <w:rPr>
                 <w:rFonts w:ascii="Calibri" w:hAnsi="Calibri" w:cs="Calibri"/>
               </w:rPr>
-              <w:t xml:space="preserve"> 5 rileva dei dati errati mostra </w:t>
+              <w:t xml:space="preserve"> </w:t>
+            </w:r>
+            <w:proofErr w:type="gramStart"/>
+            <w:r>
+              <w:rPr>
+                <w:rFonts w:ascii="Calibri" w:hAnsi="Calibri" w:cs="Calibri"/>
+              </w:rPr>
+              <w:t>5</w:t>
+            </w:r>
+            <w:proofErr w:type="gramEnd"/>
+            <w:r>
+              <w:rPr>
+                <w:rFonts w:ascii="Calibri" w:hAnsi="Calibri" w:cs="Calibri"/>
+              </w:rPr>
+              <w:t xml:space="preserve"> rileva dei dati errati mostra </w:t>
             </w:r>
             <w:r>
               <w:rPr>
@@ -11209,8 +11568,16 @@
               <w:rPr>
                 <w:rFonts w:ascii="Calibri" w:hAnsi="Calibri" w:cs="Calibri"/>
               </w:rPr>
-              <w:t>Exit Condition</w:t>
-            </w:r>
+              <w:t xml:space="preserve">Exit </w:t>
+            </w:r>
+            <w:proofErr w:type="spellStart"/>
+            <w:r>
+              <w:rPr>
+                <w:rFonts w:ascii="Calibri" w:hAnsi="Calibri" w:cs="Calibri"/>
+              </w:rPr>
+              <w:t>Condition</w:t>
+            </w:r>
+            <w:proofErr w:type="spellEnd"/>
           </w:p>
         </w:tc>
         <w:tc>
@@ -11256,51 +11623,6 @@
         </w:rPr>
       </w:pPr>
       <w:bookmarkStart w:id="61" w:name="Consegne"/>
-    </w:p>
-    <w:p>
-      <w:pPr>
-        <w:rPr>
-          <w:rFonts w:ascii="Calibri" w:hAnsi="Calibri" w:cs="Calibri"/>
-        </w:rPr>
-      </w:pPr>
-      <w:r>
-        <w:rPr>
-          <w:rFonts w:ascii="Calibri" w:hAnsi="Calibri" w:cs="Calibri"/>
-        </w:rPr>
-        <w:t>Caso d’Uso</w:t>
-      </w:r>
-      <w:r>
-        <w:rPr>
-          <w:rFonts w:ascii="Calibri" w:hAnsi="Calibri" w:cs="Calibri"/>
-        </w:rPr>
-        <w:t xml:space="preserve"> 8</w:t>
-      </w:r>
-      <w:r>
-        <w:rPr>
-          <w:rFonts w:ascii="Calibri" w:hAnsi="Calibri" w:cs="Calibri"/>
-        </w:rPr>
-        <w:t xml:space="preserve">: </w:t>
-      </w:r>
-      <w:r>
-        <w:rPr>
-          <w:rFonts w:ascii="Calibri" w:hAnsi="Calibri" w:cs="Calibri"/>
-        </w:rPr>
-        <w:t>Registrazio</w:t>
-      </w:r>
-      <w:r>
-        <w:rPr>
-          <w:rFonts w:ascii="Calibri" w:hAnsi="Calibri" w:cs="Calibri"/>
-        </w:rPr>
-        <w:t>ne</w:t>
-      </w:r>
-    </w:p>
-    <w:p>
-      <w:pPr>
-        <w:rPr>
-          <w:sz w:val="32"/>
-          <w:szCs w:val="32"/>
-        </w:rPr>
-      </w:pPr>
     </w:p>
     <w:p>
       <w:pPr>
@@ -11533,8 +11855,16 @@
               <w:rPr>
                 <w:rFonts w:ascii="Calibri" w:hAnsi="Calibri" w:cs="Calibri"/>
               </w:rPr>
-              <w:t>Entry Condition</w:t>
-            </w:r>
+              <w:t xml:space="preserve">Entry </w:t>
+            </w:r>
+            <w:proofErr w:type="spellStart"/>
+            <w:r>
+              <w:rPr>
+                <w:rFonts w:ascii="Calibri" w:hAnsi="Calibri" w:cs="Calibri"/>
+              </w:rPr>
+              <w:t>Condition</w:t>
+            </w:r>
+            <w:proofErr w:type="spellEnd"/>
           </w:p>
         </w:tc>
         <w:tc>
@@ -11727,14 +12057,21 @@
               <w:rPr>
                 <w:rFonts w:ascii="Calibri" w:hAnsi="Calibri" w:cs="Calibri"/>
               </w:rPr>
-              <w:t xml:space="preserve">Il sistema mostra il form di </w:t>
-            </w:r>
-            <w:r>
-              <w:rPr>
-                <w:rFonts w:ascii="Calibri" w:hAnsi="Calibri" w:cs="Calibri"/>
-              </w:rPr>
-              <w:lastRenderedPageBreak/>
-              <w:t>registrazione</w:t>
+              <w:t xml:space="preserve">Il sistema mostra il </w:t>
+            </w:r>
+            <w:proofErr w:type="spellStart"/>
+            <w:r>
+              <w:rPr>
+                <w:rFonts w:ascii="Calibri" w:hAnsi="Calibri" w:cs="Calibri"/>
+              </w:rPr>
+              <w:t>form</w:t>
+            </w:r>
+            <w:proofErr w:type="spellEnd"/>
+            <w:r>
+              <w:rPr>
+                <w:rFonts w:ascii="Calibri" w:hAnsi="Calibri" w:cs="Calibri"/>
+              </w:rPr>
+              <w:t xml:space="preserve"> di registrazione</w:t>
             </w:r>
           </w:p>
           <w:p>
@@ -11789,7 +12126,6 @@
               <w:rPr>
                 <w:rFonts w:ascii="Calibri" w:hAnsi="Calibri" w:cs="Calibri"/>
               </w:rPr>
-              <w:lastRenderedPageBreak/>
               <w:t>Eccezioni/Flusso Alternativo</w:t>
             </w:r>
           </w:p>
@@ -11839,8 +12175,16 @@
               <w:rPr>
                 <w:rFonts w:ascii="Calibri" w:hAnsi="Calibri" w:cs="Calibri"/>
               </w:rPr>
-              <w:t>Exit Condition</w:t>
-            </w:r>
+              <w:t xml:space="preserve">Exit </w:t>
+            </w:r>
+            <w:proofErr w:type="spellStart"/>
+            <w:r>
+              <w:rPr>
+                <w:rFonts w:ascii="Calibri" w:hAnsi="Calibri" w:cs="Calibri"/>
+              </w:rPr>
+              <w:t>Condition</w:t>
+            </w:r>
+            <w:proofErr w:type="spellEnd"/>
           </w:p>
         </w:tc>
         <w:tc>
@@ -12060,7 +12404,7 @@
                 <w:rFonts w:ascii="Calibri" w:hAnsi="Calibri" w:cs="Calibri"/>
               </w:rPr>
             </w:pPr>
-            <w:hyperlink r:id="rId33" w:history="1">
+            <w:hyperlink r:id="rId35" w:history="1">
               <w:r>
                 <w:rPr>
                   <w:rStyle w:val="Collegamentoipertestuale"/>
@@ -12723,8 +13067,16 @@
               <w:rPr>
                 <w:rFonts w:ascii="Calibri" w:hAnsi="Calibri" w:cs="Calibri"/>
               </w:rPr>
-              <w:t>Entry Condition</w:t>
-            </w:r>
+              <w:t xml:space="preserve">Entry </w:t>
+            </w:r>
+            <w:proofErr w:type="spellStart"/>
+            <w:r>
+              <w:rPr>
+                <w:rFonts w:ascii="Calibri" w:hAnsi="Calibri" w:cs="Calibri"/>
+              </w:rPr>
+              <w:t>Condition</w:t>
+            </w:r>
+            <w:proofErr w:type="spellEnd"/>
           </w:p>
         </w:tc>
         <w:tc>
@@ -12922,15 +13274,16 @@
               <w:rPr>
                 <w:rFonts w:ascii="Calibri" w:hAnsi="Calibri" w:cs="Calibri"/>
               </w:rPr>
-              <w:t>riconosce che l’e-</w:t>
-            </w:r>
-            <w:r>
-              <w:rPr>
-                <w:rFonts w:ascii="Calibri" w:hAnsi="Calibri" w:cs="Calibri"/>
-              </w:rPr>
-              <w:lastRenderedPageBreak/>
-              <w:t>mail inserita è già usata per un altro accunt</w:t>
-            </w:r>
+              <w:t xml:space="preserve">riconosce che l’e-mail inserita è già usata per un altro </w:t>
+            </w:r>
+            <w:proofErr w:type="spellStart"/>
+            <w:r>
+              <w:rPr>
+                <w:rFonts w:ascii="Calibri" w:hAnsi="Calibri" w:cs="Calibri"/>
+              </w:rPr>
+              <w:t>accunt</w:t>
+            </w:r>
+            <w:proofErr w:type="spellEnd"/>
           </w:p>
           <w:p>
             <w:pPr>
@@ -12991,7 +13344,6 @@
               <w:rPr>
                 <w:rFonts w:ascii="Calibri" w:hAnsi="Calibri" w:cs="Calibri"/>
               </w:rPr>
-              <w:lastRenderedPageBreak/>
               <w:t>Eccezioni/Flusso Alternativo</w:t>
             </w:r>
           </w:p>
@@ -13041,8 +13393,16 @@
               <w:rPr>
                 <w:rFonts w:ascii="Calibri" w:hAnsi="Calibri" w:cs="Calibri"/>
               </w:rPr>
-              <w:t>Exit Condition</w:t>
-            </w:r>
+              <w:t xml:space="preserve">Exit </w:t>
+            </w:r>
+            <w:proofErr w:type="spellStart"/>
+            <w:r>
+              <w:rPr>
+                <w:rFonts w:ascii="Calibri" w:hAnsi="Calibri" w:cs="Calibri"/>
+              </w:rPr>
+              <w:t>Condition</w:t>
+            </w:r>
+            <w:proofErr w:type="spellEnd"/>
           </w:p>
         </w:tc>
         <w:tc>
@@ -13276,8 +13636,16 @@
               <w:rPr>
                 <w:rFonts w:ascii="Calibri" w:hAnsi="Calibri" w:cs="Calibri"/>
               </w:rPr>
-              <w:t>Entry Condition</w:t>
-            </w:r>
+              <w:t xml:space="preserve">Entry </w:t>
+            </w:r>
+            <w:proofErr w:type="spellStart"/>
+            <w:r>
+              <w:rPr>
+                <w:rFonts w:ascii="Calibri" w:hAnsi="Calibri" w:cs="Calibri"/>
+              </w:rPr>
+              <w:t>Condition</w:t>
+            </w:r>
+            <w:proofErr w:type="spellEnd"/>
           </w:p>
         </w:tc>
         <w:tc>
@@ -13575,7 +13943,21 @@
               <w:rPr>
                 <w:rFonts w:ascii="Calibri" w:hAnsi="Calibri" w:cs="Calibri"/>
               </w:rPr>
-              <w:t>Il sistema mostra il form di autenticazione</w:t>
+              <w:t xml:space="preserve">Il sistema mostra il </w:t>
+            </w:r>
+            <w:proofErr w:type="spellStart"/>
+            <w:r>
+              <w:rPr>
+                <w:rFonts w:ascii="Calibri" w:hAnsi="Calibri" w:cs="Calibri"/>
+              </w:rPr>
+              <w:t>form</w:t>
+            </w:r>
+            <w:proofErr w:type="spellEnd"/>
+            <w:r>
+              <w:rPr>
+                <w:rFonts w:ascii="Calibri" w:hAnsi="Calibri" w:cs="Calibri"/>
+              </w:rPr>
+              <w:t xml:space="preserve"> di autenticazione</w:t>
             </w:r>
           </w:p>
         </w:tc>
@@ -13811,7 +14193,14 @@
               <w:rPr>
                 <w:rFonts w:ascii="Calibri" w:hAnsi="Calibri" w:cs="Calibri"/>
               </w:rPr>
-              <w:t>Il sistema reindirizza l’utente alla home page</w:t>
+              <w:t xml:space="preserve">Il sistema reindirizza </w:t>
+            </w:r>
+            <w:r>
+              <w:rPr>
+                <w:rFonts w:ascii="Calibri" w:hAnsi="Calibri" w:cs="Calibri"/>
+              </w:rPr>
+              <w:lastRenderedPageBreak/>
+              <w:t>l’utente alla home page</w:t>
             </w:r>
           </w:p>
         </w:tc>
@@ -13840,6 +14229,7 @@
               <w:rPr>
                 <w:rFonts w:ascii="Calibri" w:hAnsi="Calibri" w:cs="Calibri"/>
               </w:rPr>
+              <w:lastRenderedPageBreak/>
               <w:t>Eccezioni/Flusso Alternativo</w:t>
             </w:r>
           </w:p>
@@ -13931,8 +14321,16 @@
               <w:rPr>
                 <w:rFonts w:ascii="Calibri" w:hAnsi="Calibri" w:cs="Calibri"/>
               </w:rPr>
-              <w:t>Exit Condition</w:t>
-            </w:r>
+              <w:t xml:space="preserve">Exit </w:t>
+            </w:r>
+            <w:proofErr w:type="spellStart"/>
+            <w:r>
+              <w:rPr>
+                <w:rFonts w:ascii="Calibri" w:hAnsi="Calibri" w:cs="Calibri"/>
+              </w:rPr>
+              <w:t>Condition</w:t>
+            </w:r>
+            <w:proofErr w:type="spellEnd"/>
           </w:p>
         </w:tc>
         <w:tc>
@@ -14161,8 +14559,16 @@
               <w:rPr>
                 <w:rFonts w:ascii="Calibri" w:hAnsi="Calibri" w:cs="Calibri"/>
               </w:rPr>
-              <w:t>Entry Condition</w:t>
-            </w:r>
+              <w:t xml:space="preserve">Entry </w:t>
+            </w:r>
+            <w:proofErr w:type="spellStart"/>
+            <w:r>
+              <w:rPr>
+                <w:rFonts w:ascii="Calibri" w:hAnsi="Calibri" w:cs="Calibri"/>
+              </w:rPr>
+              <w:t>Condition</w:t>
+            </w:r>
+            <w:proofErr w:type="spellEnd"/>
           </w:p>
         </w:tc>
         <w:tc>
@@ -14194,7 +14600,21 @@
               <w:rPr>
                 <w:rFonts w:ascii="Calibri" w:hAnsi="Calibri" w:cs="Calibri"/>
               </w:rPr>
-              <w:t xml:space="preserve">l sistema rileva dati non corretti nel form di login </w:t>
+              <w:t xml:space="preserve">l sistema rileva dati non corretti nel </w:t>
+            </w:r>
+            <w:proofErr w:type="spellStart"/>
+            <w:r>
+              <w:rPr>
+                <w:rFonts w:ascii="Calibri" w:hAnsi="Calibri" w:cs="Calibri"/>
+              </w:rPr>
+              <w:t>form</w:t>
+            </w:r>
+            <w:proofErr w:type="spellEnd"/>
+            <w:r>
+              <w:rPr>
+                <w:rFonts w:ascii="Calibri" w:hAnsi="Calibri" w:cs="Calibri"/>
+              </w:rPr>
+              <w:t xml:space="preserve"> di login </w:t>
             </w:r>
           </w:p>
         </w:tc>
@@ -14451,8 +14871,16 @@
               <w:rPr>
                 <w:rFonts w:ascii="Calibri" w:hAnsi="Calibri" w:cs="Calibri"/>
               </w:rPr>
-              <w:t>Exit Condition</w:t>
-            </w:r>
+              <w:t xml:space="preserve">Exit </w:t>
+            </w:r>
+            <w:proofErr w:type="spellStart"/>
+            <w:r>
+              <w:rPr>
+                <w:rFonts w:ascii="Calibri" w:hAnsi="Calibri" w:cs="Calibri"/>
+              </w:rPr>
+              <w:t>Condition</w:t>
+            </w:r>
+            <w:proofErr w:type="spellEnd"/>
           </w:p>
         </w:tc>
         <w:tc>
@@ -14686,8 +15114,16 @@
               <w:rPr>
                 <w:rFonts w:ascii="Calibri" w:hAnsi="Calibri" w:cs="Calibri"/>
               </w:rPr>
-              <w:t>Entry Condition</w:t>
-            </w:r>
+              <w:t xml:space="preserve">Entry </w:t>
+            </w:r>
+            <w:proofErr w:type="spellStart"/>
+            <w:r>
+              <w:rPr>
+                <w:rFonts w:ascii="Calibri" w:hAnsi="Calibri" w:cs="Calibri"/>
+              </w:rPr>
+              <w:t>Condition</w:t>
+            </w:r>
+            <w:proofErr w:type="spellEnd"/>
           </w:p>
         </w:tc>
         <w:tc>
@@ -15052,8 +15488,16 @@
               <w:rPr>
                 <w:rFonts w:ascii="Calibri" w:hAnsi="Calibri" w:cs="Calibri"/>
               </w:rPr>
-              <w:t>Exit Condition</w:t>
-            </w:r>
+              <w:t xml:space="preserve">Exit </w:t>
+            </w:r>
+            <w:proofErr w:type="spellStart"/>
+            <w:r>
+              <w:rPr>
+                <w:rFonts w:ascii="Calibri" w:hAnsi="Calibri" w:cs="Calibri"/>
+              </w:rPr>
+              <w:t>Condition</w:t>
+            </w:r>
+            <w:proofErr w:type="spellEnd"/>
           </w:p>
         </w:tc>
         <w:tc>
@@ -15364,8 +15808,16 @@
               <w:rPr>
                 <w:rFonts w:ascii="Calibri" w:hAnsi="Calibri" w:cs="Calibri"/>
               </w:rPr>
-              <w:t>Entry Condition</w:t>
-            </w:r>
+              <w:t xml:space="preserve">Entry </w:t>
+            </w:r>
+            <w:proofErr w:type="spellStart"/>
+            <w:r>
+              <w:rPr>
+                <w:rFonts w:ascii="Calibri" w:hAnsi="Calibri" w:cs="Calibri"/>
+              </w:rPr>
+              <w:t>Condition</w:t>
+            </w:r>
+            <w:proofErr w:type="spellEnd"/>
           </w:p>
         </w:tc>
         <w:tc>
@@ -15540,11 +15992,19 @@
               </w:rPr>
               <w:t xml:space="preserve">L’utente clicca </w:t>
             </w:r>
-            <w:r>
-              <w:rPr>
-                <w:rFonts w:ascii="Calibri" w:hAnsi="Calibri" w:cs="Calibri"/>
-              </w:rPr>
-              <w:t xml:space="preserve">sullla scritta </w:t>
+            <w:proofErr w:type="spellStart"/>
+            <w:r>
+              <w:rPr>
+                <w:rFonts w:ascii="Calibri" w:hAnsi="Calibri" w:cs="Calibri"/>
+              </w:rPr>
+              <w:t>sullla</w:t>
+            </w:r>
+            <w:proofErr w:type="spellEnd"/>
+            <w:r>
+              <w:rPr>
+                <w:rFonts w:ascii="Calibri" w:hAnsi="Calibri" w:cs="Calibri"/>
+              </w:rPr>
+              <w:t xml:space="preserve"> scritta </w:t>
             </w:r>
             <w:r>
               <w:rPr>
@@ -15732,8 +16192,16 @@
               <w:rPr>
                 <w:rFonts w:ascii="Calibri" w:hAnsi="Calibri" w:cs="Calibri"/>
               </w:rPr>
-              <w:t>Exit Condition</w:t>
-            </w:r>
+              <w:t xml:space="preserve">Exit </w:t>
+            </w:r>
+            <w:proofErr w:type="spellStart"/>
+            <w:r>
+              <w:rPr>
+                <w:rFonts w:ascii="Calibri" w:hAnsi="Calibri" w:cs="Calibri"/>
+              </w:rPr>
+              <w:t>Condition</w:t>
+            </w:r>
+            <w:proofErr w:type="spellEnd"/>
           </w:p>
         </w:tc>
         <w:tc>
@@ -15956,8 +16424,16 @@
               <w:rPr>
                 <w:rFonts w:ascii="Calibri" w:hAnsi="Calibri" w:cs="Calibri"/>
               </w:rPr>
-              <w:t>Entry Condition</w:t>
-            </w:r>
+              <w:t xml:space="preserve">Entry </w:t>
+            </w:r>
+            <w:proofErr w:type="spellStart"/>
+            <w:r>
+              <w:rPr>
+                <w:rFonts w:ascii="Calibri" w:hAnsi="Calibri" w:cs="Calibri"/>
+              </w:rPr>
+              <w:t>Condition</w:t>
+            </w:r>
+            <w:proofErr w:type="spellEnd"/>
           </w:p>
         </w:tc>
         <w:tc>
@@ -16340,8 +16816,16 @@
               <w:rPr>
                 <w:rFonts w:ascii="Calibri" w:hAnsi="Calibri" w:cs="Calibri"/>
               </w:rPr>
-              <w:t>Exit Condition</w:t>
-            </w:r>
+              <w:t xml:space="preserve">Exit </w:t>
+            </w:r>
+            <w:proofErr w:type="spellStart"/>
+            <w:r>
+              <w:rPr>
+                <w:rFonts w:ascii="Calibri" w:hAnsi="Calibri" w:cs="Calibri"/>
+              </w:rPr>
+              <w:t>Condition</w:t>
+            </w:r>
+            <w:proofErr w:type="spellEnd"/>
           </w:p>
         </w:tc>
         <w:tc>
@@ -16647,8 +17131,16 @@
               <w:rPr>
                 <w:rFonts w:ascii="Calibri" w:hAnsi="Calibri" w:cs="Calibri"/>
               </w:rPr>
-              <w:t>Entry Condition</w:t>
-            </w:r>
+              <w:t xml:space="preserve">Entry </w:t>
+            </w:r>
+            <w:proofErr w:type="spellStart"/>
+            <w:r>
+              <w:rPr>
+                <w:rFonts w:ascii="Calibri" w:hAnsi="Calibri" w:cs="Calibri"/>
+              </w:rPr>
+              <w:t>Condition</w:t>
+            </w:r>
+            <w:proofErr w:type="spellEnd"/>
           </w:p>
         </w:tc>
         <w:tc>
@@ -16841,7 +17333,6 @@
                 <w:i/>
                 <w:iCs/>
               </w:rPr>
-              <w:lastRenderedPageBreak/>
               <w:t>Logout</w:t>
             </w:r>
           </w:p>
@@ -17058,8 +17549,16 @@
               <w:rPr>
                 <w:rFonts w:ascii="Calibri" w:hAnsi="Calibri" w:cs="Calibri"/>
               </w:rPr>
-              <w:t>Exit Condition</w:t>
-            </w:r>
+              <w:t xml:space="preserve">Exit </w:t>
+            </w:r>
+            <w:proofErr w:type="spellStart"/>
+            <w:r>
+              <w:rPr>
+                <w:rFonts w:ascii="Calibri" w:hAnsi="Calibri" w:cs="Calibri"/>
+              </w:rPr>
+              <w:t>Condition</w:t>
+            </w:r>
+            <w:proofErr w:type="spellEnd"/>
           </w:p>
         </w:tc>
         <w:tc>
@@ -17445,8 +17944,16 @@
               <w:rPr>
                 <w:rFonts w:ascii="Calibri" w:hAnsi="Calibri" w:cs="Calibri"/>
               </w:rPr>
-              <w:t>Entry Condition</w:t>
-            </w:r>
+              <w:t xml:space="preserve">Entry </w:t>
+            </w:r>
+            <w:proofErr w:type="spellStart"/>
+            <w:r>
+              <w:rPr>
+                <w:rFonts w:ascii="Calibri" w:hAnsi="Calibri" w:cs="Calibri"/>
+              </w:rPr>
+              <w:t>Condition</w:t>
+            </w:r>
+            <w:proofErr w:type="spellEnd"/>
           </w:p>
         </w:tc>
         <w:tc>
@@ -17613,14 +18120,7 @@
               <w:rPr>
                 <w:rFonts w:ascii="Calibri" w:hAnsi="Calibri" w:cs="Calibri"/>
               </w:rPr>
-              <w:t xml:space="preserve">L’utente naviga verso la </w:t>
-            </w:r>
-            <w:r>
-              <w:rPr>
-                <w:rFonts w:ascii="Calibri" w:hAnsi="Calibri" w:cs="Calibri"/>
-              </w:rPr>
-              <w:lastRenderedPageBreak/>
-              <w:t>sezione relativa alle sue informazioni</w:t>
+              <w:t>L’utente naviga verso la sezione relativa alle sue informazioni</w:t>
             </w:r>
           </w:p>
         </w:tc>
@@ -18047,7 +18547,21 @@
               <w:rPr>
                 <w:rFonts w:ascii="Calibri" w:hAnsi="Calibri" w:cs="Calibri"/>
               </w:rPr>
-              <w:t>L’utente, attraverso l’apposito form, inserisce una nuova stringa al posto di quella che intende modificare (le informazioni che non presenteranno una nuova stringa non saranno modificate)</w:t>
+              <w:t xml:space="preserve">L’utente, attraverso l’apposito </w:t>
+            </w:r>
+            <w:proofErr w:type="spellStart"/>
+            <w:r>
+              <w:rPr>
+                <w:rFonts w:ascii="Calibri" w:hAnsi="Calibri" w:cs="Calibri"/>
+              </w:rPr>
+              <w:t>form</w:t>
+            </w:r>
+            <w:proofErr w:type="spellEnd"/>
+            <w:r>
+              <w:rPr>
+                <w:rFonts w:ascii="Calibri" w:hAnsi="Calibri" w:cs="Calibri"/>
+              </w:rPr>
+              <w:t>, inserisce una nuova stringa al posto di quella che intende modificare (le informazioni che non presenteranno una nuova stringa non saranno modificate)</w:t>
             </w:r>
           </w:p>
         </w:tc>
@@ -18183,6 +18697,7 @@
               <w:rPr>
                 <w:rFonts w:ascii="Calibri" w:hAnsi="Calibri" w:cs="Calibri"/>
               </w:rPr>
+              <w:lastRenderedPageBreak/>
               <w:t>Eccezioni/Flusso Alternativo</w:t>
             </w:r>
           </w:p>
@@ -18235,7 +18750,21 @@
               <w:rPr>
                 <w:rFonts w:ascii="Calibri" w:hAnsi="Calibri" w:cs="Calibri"/>
               </w:rPr>
-              <w:t>allora il sistema mostra nuovamente il form con un messaggio d’errore che aiuti l’utente ad inserire correttamente i dati (UC 1</w:t>
+              <w:t xml:space="preserve">allora il sistema mostra nuovamente il </w:t>
+            </w:r>
+            <w:proofErr w:type="spellStart"/>
+            <w:r>
+              <w:rPr>
+                <w:rFonts w:ascii="Calibri" w:hAnsi="Calibri" w:cs="Calibri"/>
+              </w:rPr>
+              <w:t>form</w:t>
+            </w:r>
+            <w:proofErr w:type="spellEnd"/>
+            <w:r>
+              <w:rPr>
+                <w:rFonts w:ascii="Calibri" w:hAnsi="Calibri" w:cs="Calibri"/>
+              </w:rPr>
+              <w:t xml:space="preserve"> con un messaggio d’errore che aiuti l’utente ad inserire correttamente i dati (UC 1</w:t>
             </w:r>
             <w:r>
               <w:rPr>
@@ -18275,8 +18804,16 @@
               <w:rPr>
                 <w:rFonts w:ascii="Calibri" w:hAnsi="Calibri" w:cs="Calibri"/>
               </w:rPr>
-              <w:t>Exit Condition</w:t>
-            </w:r>
+              <w:t xml:space="preserve">Exit </w:t>
+            </w:r>
+            <w:proofErr w:type="spellStart"/>
+            <w:r>
+              <w:rPr>
+                <w:rFonts w:ascii="Calibri" w:hAnsi="Calibri" w:cs="Calibri"/>
+              </w:rPr>
+              <w:t>Condition</w:t>
+            </w:r>
+            <w:proofErr w:type="spellEnd"/>
           </w:p>
         </w:tc>
         <w:tc>
@@ -18454,7 +18991,6 @@
               <w:rPr>
                 <w:rFonts w:ascii="Calibri" w:hAnsi="Calibri" w:cs="Calibri"/>
               </w:rPr>
-              <w:lastRenderedPageBreak/>
               <w:t>Cognome</w:t>
             </w:r>
           </w:p>
@@ -18981,8 +19517,16 @@
               <w:rPr>
                 <w:rFonts w:ascii="Calibri" w:hAnsi="Calibri" w:cs="Calibri"/>
               </w:rPr>
-              <w:t>Entry Condition</w:t>
-            </w:r>
+              <w:t xml:space="preserve">Entry </w:t>
+            </w:r>
+            <w:proofErr w:type="spellStart"/>
+            <w:r>
+              <w:rPr>
+                <w:rFonts w:ascii="Calibri" w:hAnsi="Calibri" w:cs="Calibri"/>
+              </w:rPr>
+              <w:t>Condition</w:t>
+            </w:r>
+            <w:proofErr w:type="spellEnd"/>
           </w:p>
         </w:tc>
         <w:tc>
@@ -19167,7 +19711,21 @@
               <w:rPr>
                 <w:rFonts w:ascii="Calibri" w:hAnsi="Calibri" w:cs="Calibri"/>
               </w:rPr>
-              <w:t>Il sistema mostra il form di modifica dell’informazione</w:t>
+              <w:t xml:space="preserve">Il sistema mostra il </w:t>
+            </w:r>
+            <w:proofErr w:type="spellStart"/>
+            <w:r>
+              <w:rPr>
+                <w:rFonts w:ascii="Calibri" w:hAnsi="Calibri" w:cs="Calibri"/>
+              </w:rPr>
+              <w:t>form</w:t>
+            </w:r>
+            <w:proofErr w:type="spellEnd"/>
+            <w:r>
+              <w:rPr>
+                <w:rFonts w:ascii="Calibri" w:hAnsi="Calibri" w:cs="Calibri"/>
+              </w:rPr>
+              <w:t xml:space="preserve"> di modifica dell’informazione</w:t>
             </w:r>
           </w:p>
           <w:p>
@@ -19184,7 +19742,21 @@
               <w:rPr>
                 <w:rFonts w:ascii="Calibri" w:hAnsi="Calibri" w:cs="Calibri"/>
               </w:rPr>
-              <w:t>Il sistema mostra un messaggio d’errore che aiuti l’utente nella corretta compilazione del form. (Vedi tabella 1</w:t>
+              <w:t xml:space="preserve">Il sistema mostra un messaggio d’errore che aiuti l’utente nella corretta compilazione del </w:t>
+            </w:r>
+            <w:proofErr w:type="spellStart"/>
+            <w:r>
+              <w:rPr>
+                <w:rFonts w:ascii="Calibri" w:hAnsi="Calibri" w:cs="Calibri"/>
+              </w:rPr>
+              <w:t>form</w:t>
+            </w:r>
+            <w:proofErr w:type="spellEnd"/>
+            <w:r>
+              <w:rPr>
+                <w:rFonts w:ascii="Calibri" w:hAnsi="Calibri" w:cs="Calibri"/>
+              </w:rPr>
+              <w:t>. (Vedi tabella 1</w:t>
             </w:r>
             <w:r>
               <w:rPr>
@@ -19271,8 +19843,16 @@
               <w:rPr>
                 <w:rFonts w:ascii="Calibri" w:hAnsi="Calibri" w:cs="Calibri"/>
               </w:rPr>
-              <w:t>Exit Condition</w:t>
-            </w:r>
+              <w:t xml:space="preserve">Exit </w:t>
+            </w:r>
+            <w:proofErr w:type="spellStart"/>
+            <w:r>
+              <w:rPr>
+                <w:rFonts w:ascii="Calibri" w:hAnsi="Calibri" w:cs="Calibri"/>
+              </w:rPr>
+              <w:t>Condition</w:t>
+            </w:r>
+            <w:proofErr w:type="spellEnd"/>
           </w:p>
         </w:tc>
         <w:tc>
@@ -19341,6 +19921,7 @@
         <w:rPr>
           <w:rFonts w:ascii="Calibri" w:hAnsi="Calibri" w:cs="Calibri"/>
         </w:rPr>
+        <w:lastRenderedPageBreak/>
         <w:t>Tabella 1</w:t>
       </w:r>
       <w:r>
@@ -19502,7 +20083,7 @@
                 <w:rFonts w:ascii="Calibri" w:hAnsi="Calibri" w:cs="Calibri"/>
               </w:rPr>
             </w:pPr>
-            <w:hyperlink r:id="rId34" w:history="1">
+            <w:hyperlink r:id="rId36" w:history="1">
               <w:r>
                 <w:rPr>
                   <w:rStyle w:val="Collegamentoipertestuale"/>
@@ -19855,14 +20436,7 @@
               <w:rPr>
                 <w:rFonts w:ascii="Calibri" w:hAnsi="Calibri" w:cs="Calibri"/>
               </w:rPr>
-              <w:t xml:space="preserve">Non deve contenere caratteri </w:t>
-            </w:r>
-            <w:r>
-              <w:rPr>
-                <w:rFonts w:ascii="Calibri" w:hAnsi="Calibri" w:cs="Calibri"/>
-              </w:rPr>
-              <w:lastRenderedPageBreak/>
-              <w:t>numerici</w:t>
+              <w:t>Non deve contenere caratteri numerici</w:t>
             </w:r>
           </w:p>
         </w:tc>
@@ -19888,15 +20462,7 @@
               <w:rPr>
                 <w:rFonts w:ascii="Calibri" w:hAnsi="Calibri" w:cs="Calibri"/>
               </w:rPr>
-              <w:lastRenderedPageBreak/>
-              <w:t xml:space="preserve">Nome non formattato </w:t>
-            </w:r>
-            <w:r>
-              <w:rPr>
-                <w:rFonts w:ascii="Calibri" w:hAnsi="Calibri" w:cs="Calibri"/>
-              </w:rPr>
-              <w:lastRenderedPageBreak/>
-              <w:t>correttamente</w:t>
+              <w:t>Nome non formattato correttamente</w:t>
             </w:r>
           </w:p>
         </w:tc>
@@ -19924,7 +20490,6 @@
               <w:rPr>
                 <w:rFonts w:ascii="Calibri" w:hAnsi="Calibri" w:cs="Calibri"/>
               </w:rPr>
-              <w:lastRenderedPageBreak/>
               <w:t>Cognome</w:t>
             </w:r>
           </w:p>
@@ -20580,11 +21145,62 @@
       <w:pPr>
         <w:ind w:left="360"/>
       </w:pPr>
-      <w:r>
+    </w:p>
+    <w:p>
+      <w:pPr>
+        <w:ind w:left="360"/>
+      </w:pPr>
+    </w:p>
+    <w:p>
+      <w:pPr>
+        <w:ind w:left="360"/>
+      </w:pPr>
+    </w:p>
+    <w:p>
+      <w:pPr>
+        <w:ind w:left="360"/>
+      </w:pPr>
+    </w:p>
+    <w:p>
+      <w:pPr>
+        <w:ind w:left="360"/>
+      </w:pPr>
+    </w:p>
+    <w:p>
+      <w:pPr>
+        <w:ind w:left="360"/>
+      </w:pPr>
+    </w:p>
+    <w:p>
+      <w:pPr>
+        <w:ind w:left="360"/>
+      </w:pPr>
+    </w:p>
+    <w:p>
+      <w:pPr>
+        <w:ind w:left="360"/>
+      </w:pPr>
+    </w:p>
+    <w:p>
+      <w:pPr>
+        <w:ind w:left="360"/>
+      </w:pPr>
+    </w:p>
+    <w:p>
+      <w:pPr>
+        <w:ind w:left="360"/>
+      </w:pPr>
+    </w:p>
+    <w:p>
+      <w:pPr>
+        <w:ind w:left="360"/>
+      </w:pPr>
+      <w:r>
+        <w:lastRenderedPageBreak/>
         <w:t>3.2.</w:t>
       </w:r>
       <w:r>
-        <w:t>2</w:t>
+        <w:t>4</w:t>
       </w:r>
       <w:r>
         <w:t xml:space="preserve"> </w:t>
@@ -20613,13 +21229,13 @@
         <w:rPr>
           <w:u w:val="single"/>
         </w:rPr>
-        <w:t xml:space="preserve">case Utente generico / </w:t>
+        <w:t xml:space="preserve">case </w:t>
       </w:r>
       <w:r>
         <w:rPr>
           <w:u w:val="single"/>
         </w:rPr>
-        <w:t>Cliente autenticato</w:t>
+        <w:t>Gestore degli ordini</w:t>
       </w:r>
     </w:p>
     <w:p>
@@ -20644,11 +21260,10 @@
           <w:sz w:val="32"/>
           <w:szCs w:val="32"/>
         </w:rPr>
-        <w:lastRenderedPageBreak/>
         <w:drawing>
-          <wp:inline distT="0" distB="0" distL="0" distR="0" wp14:anchorId="3BC6565B" wp14:editId="65AD2B12">
-            <wp:extent cx="6010275" cy="7581841"/>
-            <wp:effectExtent l="0" t="0" r="0" b="635"/>
+          <wp:inline distT="0" distB="0" distL="0" distR="0" wp14:anchorId="3BC6565B" wp14:editId="35C942ED">
+            <wp:extent cx="6014996" cy="4554435"/>
+            <wp:effectExtent l="0" t="0" r="5080" b="0"/>
             <wp:docPr id="3" name="Immagine 2"/>
             <wp:cNvGraphicFramePr>
               <a:graphicFrameLocks xmlns:a="http://schemas.openxmlformats.org/drawingml/2006/main" noChangeAspect="1"/>
@@ -20663,7 +21278,7 @@
                     </pic:cNvPicPr>
                   </pic:nvPicPr>
                   <pic:blipFill>
-                    <a:blip r:embed="rId35"/>
+                    <a:blip r:embed="rId37"/>
                     <a:stretch>
                       <a:fillRect/>
                     </a:stretch>
@@ -20671,7 +21286,7 @@
                   <pic:spPr bwMode="auto">
                     <a:xfrm>
                       <a:off x="0" y="0"/>
-                      <a:ext cx="6014996" cy="7587796"/>
+                      <a:ext cx="6014996" cy="4554435"/>
                     </a:xfrm>
                     <a:prstGeom prst="rect">
                       <a:avLst/>
@@ -20779,6 +21394,7 @@
               <w:rPr>
                 <w:rFonts w:ascii="Calibri" w:hAnsi="Calibri" w:cs="Calibri"/>
               </w:rPr>
+              <w:lastRenderedPageBreak/>
               <w:t>Nome Caso d’Uso</w:t>
             </w:r>
           </w:p>
@@ -20824,19 +21440,7 @@
               <w:rPr>
                 <w:rFonts w:ascii="Calibri" w:hAnsi="Calibri" w:cs="Calibri"/>
               </w:rPr>
-              <w:t xml:space="preserve">Aggiungi </w:t>
-            </w:r>
-            <w:r>
-              <w:rPr>
-                <w:rFonts w:ascii="Calibri" w:hAnsi="Calibri" w:cs="Calibri"/>
-              </w:rPr>
-              <w:t xml:space="preserve">prodotto </w:t>
-            </w:r>
-            <w:r>
-              <w:rPr>
-                <w:rFonts w:ascii="Calibri" w:hAnsi="Calibri" w:cs="Calibri"/>
-              </w:rPr>
-              <w:t>al Carrello</w:t>
+              <w:t>Aggiungi prodotto al Carrello</w:t>
             </w:r>
           </w:p>
         </w:tc>
@@ -20921,8 +21525,16 @@
               <w:rPr>
                 <w:rFonts w:ascii="Calibri" w:hAnsi="Calibri" w:cs="Calibri"/>
               </w:rPr>
-              <w:t>Entry Condition</w:t>
-            </w:r>
+              <w:t xml:space="preserve">Entry </w:t>
+            </w:r>
+            <w:proofErr w:type="spellStart"/>
+            <w:r>
+              <w:rPr>
+                <w:rFonts w:ascii="Calibri" w:hAnsi="Calibri" w:cs="Calibri"/>
+              </w:rPr>
+              <w:t>Condition</w:t>
+            </w:r>
+            <w:proofErr w:type="spellEnd"/>
           </w:p>
         </w:tc>
         <w:tc>
@@ -21287,8 +21899,16 @@
               <w:rPr>
                 <w:rFonts w:ascii="Calibri" w:hAnsi="Calibri" w:cs="Calibri"/>
               </w:rPr>
-              <w:t>Exit Condition</w:t>
-            </w:r>
+              <w:t xml:space="preserve">Exit </w:t>
+            </w:r>
+            <w:proofErr w:type="spellStart"/>
+            <w:r>
+              <w:rPr>
+                <w:rFonts w:ascii="Calibri" w:hAnsi="Calibri" w:cs="Calibri"/>
+              </w:rPr>
+              <w:t>Condition</w:t>
+            </w:r>
+            <w:proofErr w:type="spellEnd"/>
           </w:p>
         </w:tc>
         <w:tc>
@@ -21486,8 +22106,16 @@
               <w:rPr>
                 <w:rFonts w:ascii="Calibri" w:hAnsi="Calibri" w:cs="Calibri"/>
               </w:rPr>
-              <w:t>Entry Condition</w:t>
-            </w:r>
+              <w:t xml:space="preserve">Entry </w:t>
+            </w:r>
+            <w:proofErr w:type="spellStart"/>
+            <w:r>
+              <w:rPr>
+                <w:rFonts w:ascii="Calibri" w:hAnsi="Calibri" w:cs="Calibri"/>
+              </w:rPr>
+              <w:t>Condition</w:t>
+            </w:r>
+            <w:proofErr w:type="spellEnd"/>
           </w:p>
         </w:tc>
         <w:tc>
@@ -21792,14 +22420,7 @@
               <w:rPr>
                 <w:rFonts w:ascii="Calibri" w:hAnsi="Calibri" w:cs="Calibri"/>
               </w:rPr>
-              <w:t xml:space="preserve">Il sistema mostra i prodotti inseriti nel Carrello, se vi sono inseriti; altrimenti, </w:t>
-            </w:r>
-            <w:r>
-              <w:rPr>
-                <w:rFonts w:ascii="Calibri" w:hAnsi="Calibri" w:cs="Calibri"/>
-              </w:rPr>
-              <w:lastRenderedPageBreak/>
-              <w:t>comparirà la scritta “Il Carrello è vuoto”</w:t>
+              <w:t>Il sistema mostra i prodotti inseriti nel Carrello, se vi sono inseriti; altrimenti, comparirà la scritta “Il Carrello è vuoto”</w:t>
             </w:r>
           </w:p>
         </w:tc>
@@ -21883,8 +22504,16 @@
               <w:rPr>
                 <w:rFonts w:ascii="Calibri" w:hAnsi="Calibri" w:cs="Calibri"/>
               </w:rPr>
-              <w:t>Exit Condition</w:t>
-            </w:r>
+              <w:t xml:space="preserve">Exit </w:t>
+            </w:r>
+            <w:proofErr w:type="spellStart"/>
+            <w:r>
+              <w:rPr>
+                <w:rFonts w:ascii="Calibri" w:hAnsi="Calibri" w:cs="Calibri"/>
+              </w:rPr>
+              <w:t>Condition</w:t>
+            </w:r>
+            <w:proofErr w:type="spellEnd"/>
           </w:p>
         </w:tc>
         <w:tc>
@@ -21947,12 +22576,31 @@
     <w:p/>
     <w:p/>
     <w:p/>
-    <w:p>
-      <w:r>
+    <w:p/>
+    <w:p/>
+    <w:p/>
+    <w:p/>
+    <w:p/>
+    <w:p/>
+    <w:p/>
+    <w:p/>
+    <w:p/>
+    <w:p/>
+    <w:p/>
+    <w:p/>
+    <w:p/>
+    <w:p/>
+    <w:p/>
+    <w:p/>
+    <w:p/>
+    <w:p/>
+    <w:p>
+      <w:r>
+        <w:lastRenderedPageBreak/>
         <w:t>3.2.</w:t>
       </w:r>
       <w:r>
-        <w:t>3</w:t>
+        <w:t>5</w:t>
       </w:r>
       <w:r>
         <w:t xml:space="preserve"> </w:t>
@@ -21981,13 +22629,19 @@
         <w:rPr>
           <w:u w:val="single"/>
         </w:rPr>
-        <w:t xml:space="preserve">case Utente generico / </w:t>
+        <w:t>case</w:t>
       </w:r>
       <w:r>
         <w:rPr>
           <w:u w:val="single"/>
         </w:rPr>
-        <w:t>Gestore del catalogo / Gestore degli ordini</w:t>
+        <w:t xml:space="preserve"> Gestore </w:t>
+      </w:r>
+      <w:r>
+        <w:rPr>
+          <w:u w:val="single"/>
+        </w:rPr>
+        <w:t>del catalogo</w:t>
       </w:r>
     </w:p>
     <w:p>
@@ -22005,7 +22659,6 @@
         <w:rPr>
           <w:rStyle w:val="Rimandocommento"/>
         </w:rPr>
-        <w:lastRenderedPageBreak/>
         <w:commentReference w:id="62"/>
       </w:r>
       <w:r>
@@ -22014,8 +22667,8 @@
           <w:noProof/>
         </w:rPr>
         <w:drawing>
-          <wp:inline distT="0" distB="0" distL="0" distR="0" wp14:anchorId="3695B3A4" wp14:editId="5641121C">
-            <wp:extent cx="6119495" cy="6764020"/>
+          <wp:inline distT="0" distB="0" distL="0" distR="0" wp14:anchorId="3695B3A4" wp14:editId="197326A2">
+            <wp:extent cx="6119495" cy="4537951"/>
             <wp:effectExtent l="0" t="0" r="0" b="0"/>
             <wp:docPr id="617884622" name="Immagine 1"/>
             <wp:cNvGraphicFramePr>
@@ -22025,11 +22678,11 @@
               <a:graphicData uri="http://schemas.openxmlformats.org/drawingml/2006/picture">
                 <pic:pic xmlns:pic="http://schemas.openxmlformats.org/drawingml/2006/picture">
                   <pic:nvPicPr>
-                    <pic:cNvPr id="617884622" name="Immagine 617884622"/>
+                    <pic:cNvPr id="617884622" name="Immagine 1"/>
                     <pic:cNvPicPr/>
                   </pic:nvPicPr>
                   <pic:blipFill>
-                    <a:blip r:embed="rId40"/>
+                    <a:blip r:embed="rId42"/>
                     <a:stretch>
                       <a:fillRect/>
                     </a:stretch>
@@ -22037,7 +22690,7 @@
                   <pic:spPr>
                     <a:xfrm>
                       <a:off x="0" y="0"/>
-                      <a:ext cx="6119495" cy="6764020"/>
+                      <a:ext cx="6119495" cy="4537951"/>
                     </a:xfrm>
                     <a:prstGeom prst="rect">
                       <a:avLst/>
@@ -22252,8 +22905,16 @@
               <w:rPr>
                 <w:rFonts w:ascii="Calibri" w:hAnsi="Calibri" w:cs="Calibri"/>
               </w:rPr>
-              <w:t>Entry Condition</w:t>
-            </w:r>
+              <w:t xml:space="preserve">Entry </w:t>
+            </w:r>
+            <w:proofErr w:type="spellStart"/>
+            <w:r>
+              <w:rPr>
+                <w:rFonts w:ascii="Calibri" w:hAnsi="Calibri" w:cs="Calibri"/>
+              </w:rPr>
+              <w:t>Condition</w:t>
+            </w:r>
+            <w:proofErr w:type="spellEnd"/>
           </w:p>
         </w:tc>
         <w:tc>
@@ -22640,8 +23301,16 @@
               <w:rPr>
                 <w:rFonts w:ascii="Calibri" w:hAnsi="Calibri" w:cs="Calibri"/>
               </w:rPr>
-              <w:t>Exit Condition</w:t>
-            </w:r>
+              <w:t xml:space="preserve">Exit </w:t>
+            </w:r>
+            <w:proofErr w:type="spellStart"/>
+            <w:r>
+              <w:rPr>
+                <w:rFonts w:ascii="Calibri" w:hAnsi="Calibri" w:cs="Calibri"/>
+              </w:rPr>
+              <w:t>Condition</w:t>
+            </w:r>
+            <w:proofErr w:type="spellEnd"/>
           </w:p>
         </w:tc>
         <w:tc>
@@ -22920,8 +23589,16 @@
               <w:rPr>
                 <w:rFonts w:ascii="Calibri" w:hAnsi="Calibri" w:cs="Calibri"/>
               </w:rPr>
-              <w:t>Entry Condition</w:t>
-            </w:r>
+              <w:t xml:space="preserve">Entry </w:t>
+            </w:r>
+            <w:proofErr w:type="spellStart"/>
+            <w:r>
+              <w:rPr>
+                <w:rFonts w:ascii="Calibri" w:hAnsi="Calibri" w:cs="Calibri"/>
+              </w:rPr>
+              <w:t>Condition</w:t>
+            </w:r>
+            <w:proofErr w:type="spellEnd"/>
           </w:p>
         </w:tc>
         <w:tc>
@@ -23278,8 +23955,16 @@
               <w:rPr>
                 <w:rFonts w:ascii="Calibri" w:hAnsi="Calibri" w:cs="Calibri"/>
               </w:rPr>
-              <w:t>Exit Condition</w:t>
-            </w:r>
+              <w:t xml:space="preserve">Exit </w:t>
+            </w:r>
+            <w:proofErr w:type="spellStart"/>
+            <w:r>
+              <w:rPr>
+                <w:rFonts w:ascii="Calibri" w:hAnsi="Calibri" w:cs="Calibri"/>
+              </w:rPr>
+              <w:t>Condition</w:t>
+            </w:r>
+            <w:proofErr w:type="spellEnd"/>
           </w:p>
         </w:tc>
         <w:tc>
@@ -23503,8 +24188,16 @@
               <w:rPr>
                 <w:rFonts w:ascii="Calibri" w:hAnsi="Calibri" w:cs="Calibri"/>
               </w:rPr>
-              <w:t>Entry Condition</w:t>
-            </w:r>
+              <w:t xml:space="preserve">Entry </w:t>
+            </w:r>
+            <w:proofErr w:type="spellStart"/>
+            <w:r>
+              <w:rPr>
+                <w:rFonts w:ascii="Calibri" w:hAnsi="Calibri" w:cs="Calibri"/>
+              </w:rPr>
+              <w:t>Condition</w:t>
+            </w:r>
+            <w:proofErr w:type="spellEnd"/>
           </w:p>
         </w:tc>
         <w:tc>
@@ -23872,8 +24565,16 @@
               <w:rPr>
                 <w:rFonts w:ascii="Calibri" w:hAnsi="Calibri" w:cs="Calibri"/>
               </w:rPr>
-              <w:t>Exit Condition</w:t>
-            </w:r>
+              <w:t xml:space="preserve">Exit </w:t>
+            </w:r>
+            <w:proofErr w:type="spellStart"/>
+            <w:r>
+              <w:rPr>
+                <w:rFonts w:ascii="Calibri" w:hAnsi="Calibri" w:cs="Calibri"/>
+              </w:rPr>
+              <w:t>Condition</w:t>
+            </w:r>
+            <w:proofErr w:type="spellEnd"/>
           </w:p>
         </w:tc>
         <w:tc>
@@ -24098,8 +24799,16 @@
               <w:rPr>
                 <w:rFonts w:ascii="Calibri" w:hAnsi="Calibri" w:cs="Calibri"/>
               </w:rPr>
-              <w:t>Entry Condition</w:t>
-            </w:r>
+              <w:t xml:space="preserve">Entry </w:t>
+            </w:r>
+            <w:proofErr w:type="spellStart"/>
+            <w:r>
+              <w:rPr>
+                <w:rFonts w:ascii="Calibri" w:hAnsi="Calibri" w:cs="Calibri"/>
+              </w:rPr>
+              <w:t>Condition</w:t>
+            </w:r>
+            <w:proofErr w:type="spellEnd"/>
           </w:p>
         </w:tc>
         <w:tc>
@@ -24510,8 +25219,16 @@
               <w:rPr>
                 <w:rFonts w:ascii="Calibri" w:hAnsi="Calibri" w:cs="Calibri"/>
               </w:rPr>
-              <w:t>Exit Condition</w:t>
-            </w:r>
+              <w:t xml:space="preserve">Exit </w:t>
+            </w:r>
+            <w:proofErr w:type="spellStart"/>
+            <w:r>
+              <w:rPr>
+                <w:rFonts w:ascii="Calibri" w:hAnsi="Calibri" w:cs="Calibri"/>
+              </w:rPr>
+              <w:t>Condition</w:t>
+            </w:r>
+            <w:proofErr w:type="spellEnd"/>
           </w:p>
         </w:tc>
         <w:tc>
@@ -24757,8 +25474,16 @@
               <w:rPr>
                 <w:rFonts w:ascii="Calibri" w:hAnsi="Calibri" w:cs="Calibri"/>
               </w:rPr>
-              <w:t>Entry Condition</w:t>
-            </w:r>
+              <w:t xml:space="preserve">Entry </w:t>
+            </w:r>
+            <w:proofErr w:type="spellStart"/>
+            <w:r>
+              <w:rPr>
+                <w:rFonts w:ascii="Calibri" w:hAnsi="Calibri" w:cs="Calibri"/>
+              </w:rPr>
+              <w:t>Condition</w:t>
+            </w:r>
+            <w:proofErr w:type="spellEnd"/>
           </w:p>
         </w:tc>
         <w:tc>
@@ -25152,6 +25877,7 @@
               <w:rPr>
                 <w:rFonts w:ascii="Calibri" w:hAnsi="Calibri" w:cs="Calibri"/>
               </w:rPr>
+              <w:lastRenderedPageBreak/>
               <w:t>Eccezioni/Flusso Alternativo</w:t>
             </w:r>
           </w:p>
@@ -25200,8 +25926,16 @@
               <w:rPr>
                 <w:rFonts w:ascii="Calibri" w:hAnsi="Calibri" w:cs="Calibri"/>
               </w:rPr>
-              <w:t>Exit Condition</w:t>
-            </w:r>
+              <w:t xml:space="preserve">Exit </w:t>
+            </w:r>
+            <w:proofErr w:type="spellStart"/>
+            <w:r>
+              <w:rPr>
+                <w:rFonts w:ascii="Calibri" w:hAnsi="Calibri" w:cs="Calibri"/>
+              </w:rPr>
+              <w:t>Condition</w:t>
+            </w:r>
+            <w:proofErr w:type="spellEnd"/>
           </w:p>
         </w:tc>
         <w:tc>
@@ -25438,8 +26172,16 @@
               <w:rPr>
                 <w:rFonts w:ascii="Calibri" w:hAnsi="Calibri" w:cs="Calibri"/>
               </w:rPr>
-              <w:t>Entry Condition</w:t>
-            </w:r>
+              <w:t xml:space="preserve">Entry </w:t>
+            </w:r>
+            <w:proofErr w:type="spellStart"/>
+            <w:r>
+              <w:rPr>
+                <w:rFonts w:ascii="Calibri" w:hAnsi="Calibri" w:cs="Calibri"/>
+              </w:rPr>
+              <w:t>Condition</w:t>
+            </w:r>
+            <w:proofErr w:type="spellEnd"/>
           </w:p>
         </w:tc>
         <w:tc>
@@ -25845,8 +26587,16 @@
               <w:rPr>
                 <w:rFonts w:ascii="Calibri" w:hAnsi="Calibri" w:cs="Calibri"/>
               </w:rPr>
-              <w:t>Exit Condition</w:t>
-            </w:r>
+              <w:t xml:space="preserve">Exit </w:t>
+            </w:r>
+            <w:proofErr w:type="spellStart"/>
+            <w:r>
+              <w:rPr>
+                <w:rFonts w:ascii="Calibri" w:hAnsi="Calibri" w:cs="Calibri"/>
+              </w:rPr>
+              <w:t>Condition</w:t>
+            </w:r>
+            <w:proofErr w:type="spellEnd"/>
           </w:p>
         </w:tc>
         <w:tc>
@@ -26054,11 +26804,21 @@
             </w:pPr>
             <w:bookmarkStart w:id="69" w:name="_Toc148182137"/>
             <w:bookmarkStart w:id="70" w:name="_Toc148182220"/>
-            <w:r>
-              <w:t>Requirements Analysis Document</w:t>
+            <w:proofErr w:type="spellStart"/>
+            <w:r>
+              <w:t>Requirements</w:t>
+            </w:r>
+            <w:proofErr w:type="spellEnd"/>
+            <w:r>
+              <w:t xml:space="preserve"> Analysis </w:t>
+            </w:r>
+            <w:proofErr w:type="spellStart"/>
+            <w:r>
+              <w:t>Document</w:t>
             </w:r>
             <w:bookmarkEnd w:id="69"/>
             <w:bookmarkEnd w:id="70"/>
+            <w:proofErr w:type="spellEnd"/>
           </w:p>
         </w:tc>
         <w:tc>
@@ -26101,10 +26861,15 @@
             <w:bookmarkStart w:id="73" w:name="_Toc148182139"/>
             <w:bookmarkStart w:id="74" w:name="_Toc148182222"/>
             <w:r>
-              <w:t>System Design Document</w:t>
+              <w:t xml:space="preserve">System Design </w:t>
+            </w:r>
+            <w:proofErr w:type="spellStart"/>
+            <w:r>
+              <w:t>Document</w:t>
             </w:r>
             <w:bookmarkEnd w:id="73"/>
             <w:bookmarkEnd w:id="74"/>
+            <w:proofErr w:type="spellEnd"/>
           </w:p>
         </w:tc>
         <w:tc>
@@ -26147,7 +26912,15 @@
             <w:bookmarkStart w:id="77" w:name="_Toc148182141"/>
             <w:bookmarkStart w:id="78" w:name="_Toc148182224"/>
             <w:r>
-              <w:t>Piano di test e specifica interfaccce dei moduli del sistema</w:t>
+              <w:t xml:space="preserve">Piano di test e specifica </w:t>
+            </w:r>
+            <w:proofErr w:type="spellStart"/>
+            <w:r>
+              <w:t>interfaccce</w:t>
+            </w:r>
+            <w:proofErr w:type="spellEnd"/>
+            <w:r>
+              <w:t xml:space="preserve"> dei moduli del sistema</w:t>
             </w:r>
             <w:bookmarkEnd w:id="77"/>
             <w:bookmarkEnd w:id="78"/>
@@ -26188,7 +26961,15 @@
         <w:t>PayPal</w:t>
       </w:r>
       <w:r>
-        <w:t xml:space="preserve">, dobbiamo aggiungere nel use case model </w:t>
+        <w:t xml:space="preserve">, dobbiamo aggiungere </w:t>
+      </w:r>
+      <w:proofErr w:type="gramStart"/>
+      <w:r>
+        <w:t>nel use</w:t>
+      </w:r>
+      <w:proofErr w:type="gramEnd"/>
+      <w:r>
+        <w:t xml:space="preserve"> case model </w:t>
       </w:r>
       <w:r>
         <w:t xml:space="preserve">effettua ordine deve esserci </w:t>
@@ -26864,12 +27645,28 @@
             </w:rPr>
             <w:t xml:space="preserve">Documento: </w:t>
           </w:r>
+          <w:proofErr w:type="spellStart"/>
           <w:r>
             <w:rPr>
               <w:sz w:val="20"/>
             </w:rPr>
-            <w:t>Requirement Analysis Document</w:t>
+            <w:t>Requirement</w:t>
           </w:r>
+          <w:proofErr w:type="spellEnd"/>
+          <w:r>
+            <w:rPr>
+              <w:sz w:val="20"/>
+            </w:rPr>
+            <w:t xml:space="preserve"> Analysis </w:t>
+          </w:r>
+          <w:proofErr w:type="spellStart"/>
+          <w:r>
+            <w:rPr>
+              <w:sz w:val="20"/>
+            </w:rPr>
+            <w:t>Document</w:t>
+          </w:r>
+          <w:proofErr w:type="spellEnd"/>
         </w:p>
       </w:tc>
       <w:tc>
@@ -27034,8 +27831,30 @@
             <w:rPr>
               <w:sz w:val="20"/>
             </w:rPr>
-            <w:t>: Requirement Analysis Document</w:t>
+            <w:t xml:space="preserve">: </w:t>
           </w:r>
+          <w:proofErr w:type="spellStart"/>
+          <w:r>
+            <w:rPr>
+              <w:sz w:val="20"/>
+            </w:rPr>
+            <w:t>Requirement</w:t>
+          </w:r>
+          <w:proofErr w:type="spellEnd"/>
+          <w:r>
+            <w:rPr>
+              <w:sz w:val="20"/>
+            </w:rPr>
+            <w:t xml:space="preserve"> Analysis </w:t>
+          </w:r>
+          <w:proofErr w:type="spellStart"/>
+          <w:r>
+            <w:rPr>
+              <w:sz w:val="20"/>
+            </w:rPr>
+            <w:t>Document</w:t>
+          </w:r>
+          <w:proofErr w:type="spellEnd"/>
           <w:r>
             <w:rPr>
               <w:sz w:val="20"/>
@@ -34272,12 +35091,7 @@
 </file>
 
 <file path=customXml/item1.xml><?xml version="1.0" encoding="utf-8"?>
-<?mso-contentType ?>
-<FormTemplates xmlns="http://schemas.microsoft.com/sharepoint/v3/contenttype/forms">
-  <Display>DocumentLibraryForm</Display>
-  <Edit>DocumentLibraryForm</Edit>
-  <New>DocumentLibraryForm</New>
-</FormTemplates>
+<b:Sources xmlns:b="http://schemas.openxmlformats.org/officeDocument/2006/bibliography" xmlns="http://schemas.openxmlformats.org/officeDocument/2006/bibliography" SelectedStyle="\APASixthEditionOfficeOnline.xsl" StyleName="APA" Version="6"/>
 </file>
 
 <file path=customXml/item2.xml><?xml version="1.0" encoding="utf-8"?>
@@ -34395,7 +35209,12 @@
 </file>
 
 <file path=customXml/item3.xml><?xml version="1.0" encoding="utf-8"?>
-<b:Sources xmlns:b="http://schemas.openxmlformats.org/officeDocument/2006/bibliography" xmlns="http://schemas.openxmlformats.org/officeDocument/2006/bibliography" SelectedStyle="\APASixthEditionOfficeOnline.xsl" StyleName="APA" Version="6"/>
+<?mso-contentType ?>
+<FormTemplates xmlns="http://schemas.microsoft.com/sharepoint/v3/contenttype/forms">
+  <Display>DocumentLibraryForm</Display>
+  <Edit>DocumentLibraryForm</Edit>
+  <New>DocumentLibraryForm</New>
+</FormTemplates>
 </file>
 
 <file path=customXml/item4.xml><?xml version="1.0" encoding="utf-8"?>
@@ -34405,9 +35224,9 @@
 </file>
 
 <file path=customXml/itemProps1.xml><?xml version="1.0" encoding="utf-8"?>
-<ds:datastoreItem xmlns:ds="http://schemas.openxmlformats.org/officeDocument/2006/customXml" ds:itemID="{ACA55C85-17E6-415D-97DD-E01FDE40F5A2}">
+<ds:datastoreItem xmlns:ds="http://schemas.openxmlformats.org/officeDocument/2006/customXml" ds:itemID="{706E10D5-E3BD-4453-BC96-D6BA88A95724}">
   <ds:schemaRefs>
-    <ds:schemaRef ds:uri="http://schemas.microsoft.com/sharepoint/v3/contenttype/forms"/>
+    <ds:schemaRef ds:uri="http://schemas.openxmlformats.org/officeDocument/2006/bibliography"/>
   </ds:schemaRefs>
 </ds:datastoreItem>
 </file>
@@ -34429,9 +35248,9 @@
 </file>
 
 <file path=customXml/itemProps3.xml><?xml version="1.0" encoding="utf-8"?>
-<ds:datastoreItem xmlns:ds="http://schemas.openxmlformats.org/officeDocument/2006/customXml" ds:itemID="{706E10D5-E3BD-4453-BC96-D6BA88A95724}">
+<ds:datastoreItem xmlns:ds="http://schemas.openxmlformats.org/officeDocument/2006/customXml" ds:itemID="{ACA55C85-17E6-415D-97DD-E01FDE40F5A2}">
   <ds:schemaRefs>
-    <ds:schemaRef ds:uri="http://schemas.openxmlformats.org/officeDocument/2006/bibliography"/>
+    <ds:schemaRef ds:uri="http://schemas.microsoft.com/sharepoint/v3/contenttype/forms"/>
   </ds:schemaRefs>
 </ds:datastoreItem>
 </file>

</xml_diff>